<commit_message>
Updated documentation for phase 3
This includes the latest files for documentation in the last 30 mins of the project.
</commit_message>
<xml_diff>
--- a/Phase3/JUnit.docx
+++ b/Phase3/JUnit.docx
@@ -65,6 +65,973 @@
           <w:rtl w:val="0"/>
         </w:rPr>
         <w:t xml:space="preserve">Classes to be Tested</w:t>
+      </w:r>
+    </w:p>
+    <w:p>
+      <w:pPr>
+        <w:numPr>
+          <w:ilvl w:val="0"/>
+          <w:numId w:val="16"/>
+        </w:numPr>
+        <w:spacing w:after="0" w:afterAutospacing="0" w:before="240" w:lineRule="auto"/>
+        <w:ind w:left="720" w:hanging="360"/>
+      </w:pPr>
+      <w:r>
+        <w:rPr>
+          <w:b w:val="1"/>
+          <w:rtl w:val="0"/>
+        </w:rPr>
+        <w:t xml:space="preserve">Card</w:t>
+      </w:r>
+      <w:r>
+        <w:rPr>
+          <w:rtl w:val="0"/>
+        </w:rPr>
+        <w:t xml:space="preserve">: Represents a single card in the deck with properties like suit and value.</w:t>
+      </w:r>
+    </w:p>
+    <w:p>
+      <w:pPr>
+        <w:numPr>
+          <w:ilvl w:val="0"/>
+          <w:numId w:val="16"/>
+        </w:numPr>
+        <w:spacing w:after="0" w:afterAutospacing="0" w:before="0" w:beforeAutospacing="0" w:lineRule="auto"/>
+        <w:ind w:left="720" w:hanging="360"/>
+      </w:pPr>
+      <w:r>
+        <w:rPr>
+          <w:b w:val="1"/>
+          <w:rtl w:val="0"/>
+        </w:rPr>
+        <w:t xml:space="preserve">Deck</w:t>
+      </w:r>
+      <w:r>
+        <w:rPr>
+          <w:rtl w:val="0"/>
+        </w:rPr>
+        <w:t xml:space="preserve">: A collection of cards that can be shuffled and dealt.</w:t>
+      </w:r>
+    </w:p>
+    <w:p>
+      <w:pPr>
+        <w:numPr>
+          <w:ilvl w:val="0"/>
+          <w:numId w:val="16"/>
+        </w:numPr>
+        <w:spacing w:after="0" w:afterAutospacing="0" w:before="0" w:beforeAutospacing="0" w:lineRule="auto"/>
+        <w:ind w:left="720" w:hanging="360"/>
+      </w:pPr>
+      <w:r>
+        <w:rPr>
+          <w:b w:val="1"/>
+          <w:rtl w:val="0"/>
+        </w:rPr>
+        <w:t xml:space="preserve">Shoe</w:t>
+      </w:r>
+      <w:r>
+        <w:rPr>
+          <w:rtl w:val="0"/>
+        </w:rPr>
+        <w:t xml:space="preserve">: A collection of multiple decks.</w:t>
+      </w:r>
+    </w:p>
+    <w:p>
+      <w:pPr>
+        <w:numPr>
+          <w:ilvl w:val="0"/>
+          <w:numId w:val="16"/>
+        </w:numPr>
+        <w:spacing w:after="0" w:afterAutospacing="0" w:before="0" w:beforeAutospacing="0" w:lineRule="auto"/>
+        <w:ind w:left="720" w:hanging="360"/>
+      </w:pPr>
+      <w:r>
+        <w:rPr>
+          <w:b w:val="1"/>
+          <w:rtl w:val="0"/>
+        </w:rPr>
+        <w:t xml:space="preserve">Account</w:t>
+      </w:r>
+      <w:r>
+        <w:rPr>
+          <w:rtl w:val="0"/>
+        </w:rPr>
+        <w:t xml:space="preserve">: Represents a player's/dealer  account, storing personal data and balance.</w:t>
+      </w:r>
+    </w:p>
+    <w:p>
+      <w:pPr>
+        <w:numPr>
+          <w:ilvl w:val="0"/>
+          <w:numId w:val="16"/>
+        </w:numPr>
+        <w:spacing w:after="0" w:afterAutospacing="0" w:before="0" w:beforeAutospacing="0" w:lineRule="auto"/>
+        <w:ind w:left="720" w:hanging="360"/>
+      </w:pPr>
+      <w:r>
+        <w:rPr>
+          <w:b w:val="1"/>
+          <w:rtl w:val="0"/>
+        </w:rPr>
+        <w:t xml:space="preserve">Balance</w:t>
+      </w:r>
+      <w:r>
+        <w:rPr>
+          <w:rtl w:val="0"/>
+        </w:rPr>
+        <w:t xml:space="preserve">: Manages a player's monetary balance.</w:t>
+      </w:r>
+    </w:p>
+    <w:p>
+      <w:pPr>
+        <w:numPr>
+          <w:ilvl w:val="0"/>
+          <w:numId w:val="16"/>
+        </w:numPr>
+        <w:spacing w:after="0" w:afterAutospacing="0" w:before="0" w:beforeAutospacing="0" w:lineRule="auto"/>
+        <w:ind w:left="720" w:hanging="360"/>
+      </w:pPr>
+      <w:r>
+        <w:rPr>
+          <w:b w:val="1"/>
+          <w:rtl w:val="0"/>
+        </w:rPr>
+        <w:t xml:space="preserve">Dealer</w:t>
+      </w:r>
+      <w:r>
+        <w:rPr>
+          <w:rtl w:val="0"/>
+        </w:rPr>
+        <w:t xml:space="preserve">: The dealer in the game, who follows specific game rules like hitting/standing.</w:t>
+      </w:r>
+    </w:p>
+    <w:p>
+      <w:pPr>
+        <w:numPr>
+          <w:ilvl w:val="0"/>
+          <w:numId w:val="16"/>
+        </w:numPr>
+        <w:spacing w:after="0" w:afterAutospacing="0" w:before="0" w:beforeAutospacing="0" w:lineRule="auto"/>
+        <w:ind w:left="720" w:hanging="360"/>
+      </w:pPr>
+      <w:r>
+        <w:rPr>
+          <w:b w:val="1"/>
+          <w:rtl w:val="0"/>
+        </w:rPr>
+        <w:t xml:space="preserve">Player</w:t>
+      </w:r>
+      <w:r>
+        <w:rPr>
+          <w:rtl w:val="0"/>
+        </w:rPr>
+        <w:t xml:space="preserve">: A player in the game, who takes actions like hitting, standing, and managing their hand.</w:t>
+      </w:r>
+    </w:p>
+    <w:p>
+      <w:pPr>
+        <w:numPr>
+          <w:ilvl w:val="0"/>
+          <w:numId w:val="16"/>
+        </w:numPr>
+        <w:spacing w:after="0" w:afterAutospacing="0" w:before="0" w:beforeAutospacing="0" w:lineRule="auto"/>
+        <w:ind w:left="720" w:hanging="360"/>
+      </w:pPr>
+      <w:r>
+        <w:rPr>
+          <w:b w:val="1"/>
+          <w:rtl w:val="0"/>
+        </w:rPr>
+        <w:t xml:space="preserve">Hand</w:t>
+      </w:r>
+      <w:r>
+        <w:rPr>
+          <w:rtl w:val="0"/>
+        </w:rPr>
+        <w:t xml:space="preserve">: Represents a player's or dealer's hand of cards.</w:t>
+      </w:r>
+    </w:p>
+    <w:p>
+      <w:pPr>
+        <w:numPr>
+          <w:ilvl w:val="0"/>
+          <w:numId w:val="16"/>
+        </w:numPr>
+        <w:spacing w:after="0" w:afterAutospacing="0" w:before="0" w:beforeAutospacing="0" w:lineRule="auto"/>
+        <w:ind w:left="720" w:hanging="360"/>
+      </w:pPr>
+      <w:r>
+        <w:rPr>
+          <w:b w:val="1"/>
+          <w:rtl w:val="0"/>
+        </w:rPr>
+        <w:t xml:space="preserve">Lobby</w:t>
+      </w:r>
+      <w:r>
+        <w:rPr>
+          <w:rtl w:val="0"/>
+        </w:rPr>
+        <w:t xml:space="preserve">: List of tables.</w:t>
+      </w:r>
+    </w:p>
+    <w:p>
+      <w:pPr>
+        <w:numPr>
+          <w:ilvl w:val="0"/>
+          <w:numId w:val="16"/>
+        </w:numPr>
+        <w:spacing w:after="0" w:afterAutospacing="0" w:before="0" w:beforeAutospacing="0" w:lineRule="auto"/>
+        <w:ind w:left="720" w:hanging="360"/>
+      </w:pPr>
+      <w:r>
+        <w:rPr>
+          <w:b w:val="1"/>
+          <w:rtl w:val="0"/>
+        </w:rPr>
+        <w:t xml:space="preserve">Table</w:t>
+      </w:r>
+      <w:r>
+        <w:rPr>
+          <w:rtl w:val="0"/>
+        </w:rPr>
+        <w:t xml:space="preserve">: Manages the game table, including players, bets, and game state.</w:t>
+      </w:r>
+    </w:p>
+    <w:p>
+      <w:pPr>
+        <w:numPr>
+          <w:ilvl w:val="0"/>
+          <w:numId w:val="16"/>
+        </w:numPr>
+        <w:spacing w:after="240" w:before="0" w:beforeAutospacing="0" w:lineRule="auto"/>
+        <w:ind w:left="720" w:hanging="360"/>
+      </w:pPr>
+      <w:r>
+        <w:rPr>
+          <w:b w:val="1"/>
+          <w:rtl w:val="0"/>
+        </w:rPr>
+        <w:t xml:space="preserve">AccountManager</w:t>
+      </w:r>
+      <w:r>
+        <w:rPr>
+          <w:rtl w:val="0"/>
+        </w:rPr>
+        <w:t xml:space="preserve">: Handles account creation, login, and balance management for players.</w:t>
+      </w:r>
+    </w:p>
+    <w:p>
+      <w:pPr>
+        <w:spacing w:after="240" w:before="240" w:lineRule="auto"/>
+        <w:ind w:left="720" w:firstLine="0"/>
+        <w:rPr>
+          <w:b w:val="1"/>
+        </w:rPr>
+      </w:pPr>
+      <w:r>
+        <w:rPr>
+          <w:rtl w:val="0"/>
+        </w:rPr>
+      </w:r>
+    </w:p>
+    <w:p>
+      <w:pPr>
+        <w:spacing w:after="240" w:before="240" w:lineRule="auto"/>
+        <w:ind w:left="0" w:firstLine="0"/>
+        <w:rPr>
+          <w:b w:val="1"/>
+        </w:rPr>
+      </w:pPr>
+      <w:r>
+        <w:rPr>
+          <w:b w:val="1"/>
+          <w:rtl w:val="0"/>
+        </w:rPr>
+        <w:t xml:space="preserve">Operations: </w:t>
+      </w:r>
+    </w:p>
+    <w:p>
+      <w:pPr>
+        <w:spacing w:after="240" w:before="240" w:lineRule="auto"/>
+        <w:ind w:left="0" w:firstLine="720"/>
+        <w:rPr>
+          <w:b w:val="1"/>
+        </w:rPr>
+      </w:pPr>
+      <w:r>
+        <w:rPr>
+          <w:b w:val="1"/>
+          <w:rtl w:val="0"/>
+        </w:rPr>
+        <w:t xml:space="preserve">Account: </w:t>
+      </w:r>
+    </w:p>
+    <w:p>
+      <w:pPr>
+        <w:spacing w:after="240" w:before="240" w:lineRule="auto"/>
+        <w:ind w:left="1440" w:firstLine="0"/>
+        <w:rPr/>
+      </w:pPr>
+      <w:r>
+        <w:rPr>
+          <w:rtl w:val="0"/>
+        </w:rPr>
+        <w:t xml:space="preserve">TestNewDealer</w:t>
+      </w:r>
+    </w:p>
+    <w:p>
+      <w:pPr>
+        <w:spacing w:after="240" w:before="240" w:lineRule="auto"/>
+        <w:ind w:left="1440" w:firstLine="0"/>
+        <w:rPr/>
+      </w:pPr>
+      <w:r>
+        <w:rPr>
+          <w:rtl w:val="0"/>
+        </w:rPr>
+        <w:t xml:space="preserve">testNewPlayer</w:t>
+      </w:r>
+    </w:p>
+    <w:p>
+      <w:pPr>
+        <w:spacing w:after="240" w:before="240" w:lineRule="auto"/>
+        <w:ind w:left="1440" w:firstLine="0"/>
+        <w:rPr/>
+      </w:pPr>
+      <w:r>
+        <w:rPr>
+          <w:rtl w:val="0"/>
+        </w:rPr>
+        <w:t xml:space="preserve">testAccountCreationFailureWithEmptyUsername </w:t>
+      </w:r>
+    </w:p>
+    <w:p>
+      <w:pPr>
+        <w:spacing w:after="240" w:before="240" w:lineRule="auto"/>
+        <w:ind w:left="0" w:firstLine="0"/>
+        <w:rPr/>
+      </w:pPr>
+      <w:r>
+        <w:rPr>
+          <w:rtl w:val="0"/>
+        </w:rPr>
+      </w:r>
+    </w:p>
+    <w:p>
+      <w:pPr>
+        <w:spacing w:after="240" w:before="240" w:lineRule="auto"/>
+        <w:ind w:left="720" w:firstLine="0"/>
+        <w:rPr>
+          <w:b w:val="1"/>
+        </w:rPr>
+      </w:pPr>
+      <w:r>
+        <w:rPr>
+          <w:b w:val="1"/>
+          <w:rtl w:val="0"/>
+        </w:rPr>
+        <w:t xml:space="preserve">AccountManager</w:t>
+      </w:r>
+    </w:p>
+    <w:p>
+      <w:pPr>
+        <w:spacing w:after="240" w:before="240" w:lineRule="auto"/>
+        <w:ind w:left="720" w:firstLine="0"/>
+        <w:rPr/>
+      </w:pPr>
+      <w:r>
+        <w:rPr>
+          <w:rtl w:val="0"/>
+        </w:rPr>
+        <w:tab/>
+      </w:r>
+      <w:r>
+        <w:rPr>
+          <w:rtl w:val="0"/>
+        </w:rPr>
+        <w:t xml:space="preserve">testLoginSuccess</w:t>
+      </w:r>
+    </w:p>
+    <w:p>
+      <w:pPr>
+        <w:spacing w:after="240" w:before="240" w:lineRule="auto"/>
+        <w:ind w:left="720" w:firstLine="720"/>
+        <w:rPr/>
+      </w:pPr>
+      <w:r>
+        <w:rPr>
+          <w:rtl w:val="0"/>
+        </w:rPr>
+        <w:t xml:space="preserve">testLoginFailUsername</w:t>
+      </w:r>
+    </w:p>
+    <w:p>
+      <w:pPr>
+        <w:spacing w:after="240" w:before="240" w:lineRule="auto"/>
+        <w:ind w:left="720" w:firstLine="720"/>
+        <w:rPr/>
+      </w:pPr>
+      <w:r>
+        <w:rPr>
+          <w:rtl w:val="0"/>
+        </w:rPr>
+        <w:t xml:space="preserve">testLoginFailPassword</w:t>
+      </w:r>
+    </w:p>
+    <w:p>
+      <w:pPr>
+        <w:spacing w:after="240" w:before="240" w:lineRule="auto"/>
+        <w:ind w:left="720" w:firstLine="0"/>
+        <w:rPr/>
+      </w:pPr>
+      <w:r>
+        <w:rPr>
+          <w:rtl w:val="0"/>
+        </w:rPr>
+        <w:tab/>
+        <w:tab/>
+      </w:r>
+    </w:p>
+    <w:p>
+      <w:pPr>
+        <w:spacing w:after="240" w:before="240" w:lineRule="auto"/>
+        <w:ind w:left="720" w:firstLine="0"/>
+        <w:rPr/>
+      </w:pPr>
+      <w:r>
+        <w:br w:type="page"/>
+      </w:r>
+      <w:r>
+        <w:rPr>
+          <w:rtl w:val="0"/>
+        </w:rPr>
+      </w:r>
+    </w:p>
+    <w:p>
+      <w:pPr>
+        <w:spacing w:after="240" w:before="240" w:lineRule="auto"/>
+        <w:ind w:left="720" w:firstLine="0"/>
+        <w:rPr>
+          <w:b w:val="1"/>
+        </w:rPr>
+      </w:pPr>
+      <w:r>
+        <w:rPr>
+          <w:rtl w:val="0"/>
+        </w:rPr>
+      </w:r>
+    </w:p>
+    <w:p>
+      <w:pPr>
+        <w:spacing w:after="240" w:before="240" w:lineRule="auto"/>
+        <w:ind w:left="720" w:firstLine="0"/>
+        <w:rPr>
+          <w:b w:val="1"/>
+        </w:rPr>
+      </w:pPr>
+      <w:r>
+        <w:rPr>
+          <w:b w:val="1"/>
+          <w:rtl w:val="0"/>
+        </w:rPr>
+        <w:t xml:space="preserve">BalanceTest: </w:t>
+      </w:r>
+    </w:p>
+    <w:p>
+      <w:pPr>
+        <w:spacing w:after="240" w:before="240" w:lineRule="auto"/>
+        <w:ind w:left="720" w:firstLine="720"/>
+        <w:rPr/>
+      </w:pPr>
+      <w:r>
+        <w:rPr>
+          <w:rtl w:val="0"/>
+        </w:rPr>
+        <w:t xml:space="preserve">Valid Deposit</w:t>
+      </w:r>
+      <w:r>
+        <w:rPr>
+          <w:rtl w:val="0"/>
+        </w:rPr>
+      </w:r>
+    </w:p>
+    <w:p>
+      <w:pPr>
+        <w:spacing w:after="240" w:before="240" w:lineRule="auto"/>
+        <w:ind w:left="720" w:firstLine="720"/>
+        <w:rPr/>
+      </w:pPr>
+      <w:r>
+        <w:rPr>
+          <w:rtl w:val="0"/>
+        </w:rPr>
+        <w:t xml:space="preserve">Deposits Negative Amount</w:t>
+      </w:r>
+      <w:r>
+        <w:rPr>
+          <w:rtl w:val="0"/>
+        </w:rPr>
+      </w:r>
+    </w:p>
+    <w:p>
+      <w:pPr>
+        <w:spacing w:after="240" w:before="240" w:lineRule="auto"/>
+        <w:ind w:left="720" w:firstLine="720"/>
+        <w:rPr/>
+      </w:pPr>
+      <w:r>
+        <w:rPr>
+          <w:rtl w:val="0"/>
+        </w:rPr>
+        <w:t xml:space="preserve">Valid Withdraw</w:t>
+      </w:r>
+      <w:r>
+        <w:rPr>
+          <w:rtl w:val="0"/>
+        </w:rPr>
+      </w:r>
+    </w:p>
+    <w:p>
+      <w:pPr>
+        <w:spacing w:after="240" w:before="240" w:lineRule="auto"/>
+        <w:ind w:left="720" w:firstLine="720"/>
+        <w:rPr/>
+      </w:pPr>
+      <w:r>
+        <w:rPr>
+          <w:rtl w:val="0"/>
+        </w:rPr>
+        <w:t xml:space="preserve">WithdrawNegativeAmount</w:t>
+      </w:r>
+    </w:p>
+    <w:p>
+      <w:pPr>
+        <w:spacing w:after="240" w:before="240" w:lineRule="auto"/>
+        <w:ind w:left="720" w:firstLine="720"/>
+        <w:rPr/>
+      </w:pPr>
+      <w:r>
+        <w:rPr>
+          <w:rtl w:val="0"/>
+        </w:rPr>
+        <w:t xml:space="preserve">WithdrawInsuficcientBalance</w:t>
+      </w:r>
+      <w:r>
+        <w:rPr>
+          <w:rtl w:val="0"/>
+        </w:rPr>
+      </w:r>
+    </w:p>
+    <w:p>
+      <w:pPr>
+        <w:spacing w:after="240" w:before="240" w:lineRule="auto"/>
+        <w:ind w:left="720" w:firstLine="0"/>
+        <w:rPr>
+          <w:b w:val="1"/>
+        </w:rPr>
+      </w:pPr>
+      <w:r>
+        <w:rPr>
+          <w:b w:val="1"/>
+          <w:rtl w:val="0"/>
+        </w:rPr>
+        <w:tab/>
+      </w:r>
+    </w:p>
+    <w:p>
+      <w:pPr>
+        <w:spacing w:after="240" w:before="240" w:lineRule="auto"/>
+        <w:ind w:left="720" w:firstLine="0"/>
+        <w:rPr>
+          <w:b w:val="1"/>
+        </w:rPr>
+      </w:pPr>
+      <w:r>
+        <w:rPr>
+          <w:b w:val="1"/>
+          <w:rtl w:val="0"/>
+        </w:rPr>
+        <w:t xml:space="preserve">Player: </w:t>
+      </w:r>
+    </w:p>
+    <w:p>
+      <w:pPr>
+        <w:spacing w:after="240" w:before="240" w:lineRule="auto"/>
+        <w:ind w:left="720" w:firstLine="0"/>
+        <w:rPr/>
+      </w:pPr>
+      <w:r>
+        <w:rPr>
+          <w:b w:val="1"/>
+          <w:rtl w:val="0"/>
+        </w:rPr>
+        <w:tab/>
+      </w:r>
+      <w:r>
+        <w:rPr>
+          <w:rtl w:val="0"/>
+        </w:rPr>
+        <w:t xml:space="preserve">TestPlayerConstructor</w:t>
+      </w:r>
+    </w:p>
+    <w:p>
+      <w:pPr>
+        <w:numPr>
+          <w:ilvl w:val="0"/>
+          <w:numId w:val="3"/>
+        </w:numPr>
+        <w:spacing w:after="0" w:afterAutospacing="0" w:before="240" w:lineRule="auto"/>
+        <w:ind w:left="2160" w:hanging="360"/>
+        <w:rPr>
+          <w:u w:val="none"/>
+        </w:rPr>
+      </w:pPr>
+      <w:r>
+        <w:rPr>
+          <w:rtl w:val="0"/>
+        </w:rPr>
+        <w:t xml:space="preserve">Id is set, array of hands is initialized with main hand and split hand, current bet is set to 0</w:t>
+      </w:r>
+    </w:p>
+    <w:p>
+      <w:pPr>
+        <w:numPr>
+          <w:ilvl w:val="0"/>
+          <w:numId w:val="5"/>
+        </w:numPr>
+        <w:spacing w:after="240" w:before="0" w:beforeAutospacing="0" w:lineRule="auto"/>
+        <w:ind w:left="2160" w:hanging="360"/>
+        <w:rPr>
+          <w:u w:val="none"/>
+        </w:rPr>
+      </w:pPr>
+      <w:r>
+        <w:rPr>
+          <w:rtl w:val="0"/>
+        </w:rPr>
+        <w:t xml:space="preserve">Includes getId, getHands, getCurrentBet</w:t>
+      </w:r>
+    </w:p>
+    <w:p>
+      <w:pPr>
+        <w:spacing w:after="240" w:before="240" w:lineRule="auto"/>
+        <w:rPr/>
+      </w:pPr>
+      <w:r>
+        <w:rPr>
+          <w:rtl w:val="0"/>
+        </w:rPr>
+        <w:tab/>
+        <w:tab/>
+        <w:t xml:space="preserve">TestPlaceBet</w:t>
+      </w:r>
+    </w:p>
+    <w:p>
+      <w:pPr>
+        <w:numPr>
+          <w:ilvl w:val="0"/>
+          <w:numId w:val="18"/>
+        </w:numPr>
+        <w:spacing w:after="0" w:afterAutospacing="0" w:before="240" w:lineRule="auto"/>
+        <w:ind w:left="2160" w:hanging="360"/>
+        <w:rPr>
+          <w:u w:val="none"/>
+        </w:rPr>
+      </w:pPr>
+      <w:r>
+        <w:rPr>
+          <w:rtl w:val="0"/>
+        </w:rPr>
+        <w:t xml:space="preserve">Bet is placed, account balance is updated</w:t>
+      </w:r>
+    </w:p>
+    <w:p>
+      <w:pPr>
+        <w:numPr>
+          <w:ilvl w:val="0"/>
+          <w:numId w:val="18"/>
+        </w:numPr>
+        <w:spacing w:after="240" w:before="0" w:beforeAutospacing="0" w:lineRule="auto"/>
+        <w:ind w:left="2160" w:hanging="360"/>
+        <w:rPr>
+          <w:u w:val="none"/>
+        </w:rPr>
+      </w:pPr>
+      <w:r>
+        <w:rPr>
+          <w:rtl w:val="0"/>
+        </w:rPr>
+        <w:t xml:space="preserve">Includes getCurrentBalance, getAccount</w:t>
+      </w:r>
+    </w:p>
+    <w:p>
+      <w:pPr>
+        <w:spacing w:after="240" w:before="240" w:lineRule="auto"/>
+        <w:rPr/>
+      </w:pPr>
+      <w:r>
+        <w:rPr>
+          <w:rtl w:val="0"/>
+        </w:rPr>
+        <w:tab/>
+        <w:tab/>
+        <w:t xml:space="preserve">TestResetCurrentBet</w:t>
+      </w:r>
+    </w:p>
+    <w:p>
+      <w:pPr>
+        <w:numPr>
+          <w:ilvl w:val="0"/>
+          <w:numId w:val="15"/>
+        </w:numPr>
+        <w:spacing w:after="0" w:afterAutospacing="0" w:before="240" w:lineRule="auto"/>
+        <w:ind w:left="2160" w:hanging="360"/>
+        <w:rPr>
+          <w:u w:val="none"/>
+        </w:rPr>
+      </w:pPr>
+      <w:r>
+        <w:rPr>
+          <w:rtl w:val="0"/>
+        </w:rPr>
+        <w:t xml:space="preserve">Bet is placed, current bet is reset, bet is now back to 0.0</w:t>
+      </w:r>
+    </w:p>
+    <w:p>
+      <w:pPr>
+        <w:numPr>
+          <w:ilvl w:val="0"/>
+          <w:numId w:val="15"/>
+        </w:numPr>
+        <w:spacing w:after="240" w:before="0" w:beforeAutospacing="0" w:lineRule="auto"/>
+        <w:ind w:left="2160" w:hanging="360"/>
+        <w:rPr>
+          <w:u w:val="none"/>
+        </w:rPr>
+      </w:pPr>
+      <w:r>
+        <w:rPr>
+          <w:rtl w:val="0"/>
+        </w:rPr>
+        <w:t xml:space="preserve">Includes resetCurrentBet, placeBet, gecurrentBet</w:t>
+      </w:r>
+    </w:p>
+    <w:p>
+      <w:pPr>
+        <w:spacing w:after="240" w:before="240" w:lineRule="auto"/>
+        <w:ind w:left="720" w:firstLine="0"/>
+        <w:rPr>
+          <w:b w:val="1"/>
+        </w:rPr>
+      </w:pPr>
+      <w:r>
+        <w:rPr>
+          <w:rtl w:val="0"/>
+        </w:rPr>
+      </w:r>
+    </w:p>
+    <w:p>
+      <w:pPr>
+        <w:spacing w:after="240" w:before="240" w:lineRule="auto"/>
+        <w:ind w:left="720" w:firstLine="0"/>
+        <w:rPr>
+          <w:b w:val="1"/>
+        </w:rPr>
+      </w:pPr>
+      <w:r>
+        <w:rPr>
+          <w:b w:val="1"/>
+          <w:rtl w:val="0"/>
+        </w:rPr>
+        <w:t xml:space="preserve">LobbyTable:</w:t>
+      </w:r>
+    </w:p>
+    <w:p>
+      <w:pPr>
+        <w:spacing w:after="240" w:before="240" w:lineRule="auto"/>
+        <w:ind w:left="720" w:firstLine="0"/>
+        <w:rPr/>
+      </w:pPr>
+      <w:r>
+        <w:rPr>
+          <w:b w:val="1"/>
+          <w:rtl w:val="0"/>
+        </w:rPr>
+        <w:tab/>
+      </w:r>
+      <w:r>
+        <w:rPr>
+          <w:rtl w:val="0"/>
+        </w:rPr>
+        <w:t xml:space="preserve">TestNewTable</w:t>
+      </w:r>
+    </w:p>
+    <w:p>
+      <w:pPr>
+        <w:numPr>
+          <w:ilvl w:val="0"/>
+          <w:numId w:val="6"/>
+        </w:numPr>
+        <w:spacing w:after="0" w:afterAutospacing="0" w:before="240" w:lineRule="auto"/>
+        <w:ind w:left="2160" w:hanging="360"/>
+        <w:rPr>
+          <w:u w:val="none"/>
+        </w:rPr>
+      </w:pPr>
+      <w:r>
+        <w:rPr>
+          <w:rtl w:val="0"/>
+        </w:rPr>
+        <w:t xml:space="preserve">Tests table constructor</w:t>
+      </w:r>
+    </w:p>
+    <w:p>
+      <w:pPr>
+        <w:numPr>
+          <w:ilvl w:val="0"/>
+          <w:numId w:val="6"/>
+        </w:numPr>
+        <w:spacing w:after="240" w:before="0" w:beforeAutospacing="0" w:lineRule="auto"/>
+        <w:ind w:left="2160" w:hanging="360"/>
+        <w:rPr>
+          <w:u w:val="none"/>
+        </w:rPr>
+      </w:pPr>
+      <w:r>
+        <w:rPr>
+          <w:rtl w:val="0"/>
+        </w:rPr>
+        <w:t xml:space="preserve">Includes getID, getNumPlayers, getMinBet</w:t>
+      </w:r>
+    </w:p>
+    <w:p>
+      <w:pPr>
+        <w:spacing w:after="240" w:before="240" w:lineRule="auto"/>
+        <w:ind w:left="720" w:firstLine="0"/>
+        <w:rPr/>
+      </w:pPr>
+      <w:r>
+        <w:rPr>
+          <w:rtl w:val="0"/>
+        </w:rPr>
+        <w:tab/>
+        <w:t xml:space="preserve">TestJoinTable</w:t>
+      </w:r>
+    </w:p>
+    <w:p>
+      <w:pPr>
+        <w:numPr>
+          <w:ilvl w:val="0"/>
+          <w:numId w:val="14"/>
+        </w:numPr>
+        <w:spacing w:after="240" w:before="240" w:lineRule="auto"/>
+        <w:ind w:left="2160" w:hanging="360"/>
+        <w:rPr>
+          <w:u w:val="none"/>
+        </w:rPr>
+      </w:pPr>
+      <w:r>
+        <w:rPr>
+          <w:rtl w:val="0"/>
+        </w:rPr>
+        <w:t xml:space="preserve">Tests join method</w:t>
+      </w:r>
+    </w:p>
+    <w:p>
+      <w:pPr>
+        <w:spacing w:after="240" w:before="240" w:lineRule="auto"/>
+        <w:ind w:left="0" w:firstLine="0"/>
+        <w:rPr/>
+      </w:pPr>
+      <w:r>
+        <w:rPr>
+          <w:rtl w:val="0"/>
+        </w:rPr>
+        <w:tab/>
+        <w:tab/>
+        <w:t xml:space="preserve">TesIsOpen</w:t>
+      </w:r>
+    </w:p>
+    <w:p>
+      <w:pPr>
+        <w:spacing w:after="240" w:before="240" w:lineRule="auto"/>
+        <w:ind w:left="720" w:firstLine="0"/>
+        <w:rPr>
+          <w:b w:val="1"/>
+        </w:rPr>
+      </w:pPr>
+      <w:r>
+        <w:rPr>
+          <w:b w:val="1"/>
+          <w:rtl w:val="0"/>
+        </w:rPr>
+        <w:t xml:space="preserve">Lobby:</w:t>
+      </w:r>
+    </w:p>
+    <w:p>
+      <w:pPr>
+        <w:spacing w:after="240" w:before="240" w:lineRule="auto"/>
+        <w:ind w:left="720" w:firstLine="0"/>
+        <w:rPr/>
+      </w:pPr>
+      <w:r>
+        <w:rPr>
+          <w:rtl w:val="0"/>
+        </w:rPr>
+        <w:tab/>
+        <w:t xml:space="preserve">TestLobbyConstructor</w:t>
+      </w:r>
+    </w:p>
+    <w:p>
+      <w:pPr>
+        <w:numPr>
+          <w:ilvl w:val="0"/>
+          <w:numId w:val="11"/>
+        </w:numPr>
+        <w:spacing w:after="0" w:afterAutospacing="0" w:before="240" w:lineRule="auto"/>
+        <w:ind w:left="2160" w:hanging="360"/>
+        <w:rPr>
+          <w:u w:val="none"/>
+        </w:rPr>
+      </w:pPr>
+      <w:r>
+        <w:rPr>
+          <w:rtl w:val="0"/>
+        </w:rPr>
+        <w:t xml:space="preserve">Test lobby constructor</w:t>
+      </w:r>
+    </w:p>
+    <w:p>
+      <w:pPr>
+        <w:numPr>
+          <w:ilvl w:val="0"/>
+          <w:numId w:val="11"/>
+        </w:numPr>
+        <w:spacing w:after="240" w:before="0" w:beforeAutospacing="0" w:lineRule="auto"/>
+        <w:ind w:left="2160" w:hanging="360"/>
+        <w:rPr>
+          <w:u w:val="none"/>
+        </w:rPr>
+      </w:pPr>
+      <w:r>
+        <w:rPr>
+          <w:rtl w:val="0"/>
+        </w:rPr>
+        <w:t xml:space="preserve">Includes getNumTables, getAvailableDealers</w:t>
+      </w:r>
+    </w:p>
+    <w:p>
+      <w:pPr>
+        <w:spacing w:after="240" w:before="240" w:lineRule="auto"/>
+        <w:ind w:left="720" w:firstLine="0"/>
+        <w:rPr/>
+      </w:pPr>
+      <w:r>
+        <w:rPr>
+          <w:rtl w:val="0"/>
+        </w:rPr>
+        <w:tab/>
+        <w:t xml:space="preserve">TestTableList</w:t>
       </w:r>
     </w:p>
     <w:p>
@@ -74,227 +1041,16 @@
           <w:numId w:val="8"/>
         </w:numPr>
         <w:spacing w:after="0" w:afterAutospacing="0" w:before="240" w:lineRule="auto"/>
-        <w:ind w:left="720" w:hanging="360"/>
-      </w:pPr>
-      <w:r>
-        <w:rPr>
-          <w:b w:val="1"/>
-          <w:rtl w:val="0"/>
-        </w:rPr>
-        <w:t xml:space="preserve">Card</w:t>
-      </w:r>
-      <w:r>
-        <w:rPr>
-          <w:rtl w:val="0"/>
-        </w:rPr>
-        <w:t xml:space="preserve">: Represents a single card in the deck with properties like suit and value.</w:t>
-      </w:r>
-    </w:p>
-    <w:p>
-      <w:pPr>
-        <w:numPr>
-          <w:ilvl w:val="0"/>
-          <w:numId w:val="8"/>
-        </w:numPr>
-        <w:spacing w:after="0" w:afterAutospacing="0" w:before="0" w:beforeAutospacing="0" w:lineRule="auto"/>
-        <w:ind w:left="720" w:hanging="360"/>
-      </w:pPr>
-      <w:r>
-        <w:rPr>
-          <w:b w:val="1"/>
-          <w:rtl w:val="0"/>
-        </w:rPr>
-        <w:t xml:space="preserve">Deck</w:t>
-      </w:r>
-      <w:r>
-        <w:rPr>
-          <w:rtl w:val="0"/>
-        </w:rPr>
-        <w:t xml:space="preserve">: A collection of cards that can be shuffled and dealt.</w:t>
-      </w:r>
-    </w:p>
-    <w:p>
-      <w:pPr>
-        <w:numPr>
-          <w:ilvl w:val="0"/>
-          <w:numId w:val="8"/>
-        </w:numPr>
-        <w:spacing w:after="0" w:afterAutospacing="0" w:before="0" w:beforeAutospacing="0" w:lineRule="auto"/>
-        <w:ind w:left="720" w:hanging="360"/>
-      </w:pPr>
-      <w:r>
-        <w:rPr>
-          <w:b w:val="1"/>
-          <w:rtl w:val="0"/>
-        </w:rPr>
-        <w:t xml:space="preserve">Shoe</w:t>
-      </w:r>
-      <w:r>
-        <w:rPr>
-          <w:rtl w:val="0"/>
-        </w:rPr>
-        <w:t xml:space="preserve">: A collection of multiple decks.</w:t>
-      </w:r>
-    </w:p>
-    <w:p>
-      <w:pPr>
-        <w:numPr>
-          <w:ilvl w:val="0"/>
-          <w:numId w:val="8"/>
-        </w:numPr>
-        <w:spacing w:after="0" w:afterAutospacing="0" w:before="0" w:beforeAutospacing="0" w:lineRule="auto"/>
-        <w:ind w:left="720" w:hanging="360"/>
-      </w:pPr>
-      <w:r>
-        <w:rPr>
-          <w:b w:val="1"/>
-          <w:rtl w:val="0"/>
-        </w:rPr>
-        <w:t xml:space="preserve">Account</w:t>
-      </w:r>
-      <w:r>
-        <w:rPr>
-          <w:rtl w:val="0"/>
-        </w:rPr>
-        <w:t xml:space="preserve">: Represents a player's/dealer  account, storing personal data and balance.</w:t>
-      </w:r>
-    </w:p>
-    <w:p>
-      <w:pPr>
-        <w:numPr>
-          <w:ilvl w:val="0"/>
-          <w:numId w:val="8"/>
-        </w:numPr>
-        <w:spacing w:after="0" w:afterAutospacing="0" w:before="0" w:beforeAutospacing="0" w:lineRule="auto"/>
-        <w:ind w:left="720" w:hanging="360"/>
-      </w:pPr>
-      <w:r>
-        <w:rPr>
-          <w:b w:val="1"/>
-          <w:rtl w:val="0"/>
-        </w:rPr>
-        <w:t xml:space="preserve">Balance</w:t>
-      </w:r>
-      <w:r>
-        <w:rPr>
-          <w:rtl w:val="0"/>
-        </w:rPr>
-        <w:t xml:space="preserve">: Manages a player's monetary balance.</w:t>
-      </w:r>
-    </w:p>
-    <w:p>
-      <w:pPr>
-        <w:numPr>
-          <w:ilvl w:val="0"/>
-          <w:numId w:val="8"/>
-        </w:numPr>
-        <w:spacing w:after="0" w:afterAutospacing="0" w:before="0" w:beforeAutospacing="0" w:lineRule="auto"/>
-        <w:ind w:left="720" w:hanging="360"/>
-      </w:pPr>
-      <w:r>
-        <w:rPr>
-          <w:b w:val="1"/>
-          <w:rtl w:val="0"/>
-        </w:rPr>
-        <w:t xml:space="preserve">Dealer</w:t>
-      </w:r>
-      <w:r>
-        <w:rPr>
-          <w:rtl w:val="0"/>
-        </w:rPr>
-        <w:t xml:space="preserve">: The dealer in the game, who follows specific game rules like hitting/standing.</w:t>
-      </w:r>
-    </w:p>
-    <w:p>
-      <w:pPr>
-        <w:numPr>
-          <w:ilvl w:val="0"/>
-          <w:numId w:val="8"/>
-        </w:numPr>
-        <w:spacing w:after="0" w:afterAutospacing="0" w:before="0" w:beforeAutospacing="0" w:lineRule="auto"/>
-        <w:ind w:left="720" w:hanging="360"/>
-      </w:pPr>
-      <w:r>
-        <w:rPr>
-          <w:b w:val="1"/>
-          <w:rtl w:val="0"/>
-        </w:rPr>
-        <w:t xml:space="preserve">Player</w:t>
-      </w:r>
-      <w:r>
-        <w:rPr>
-          <w:rtl w:val="0"/>
-        </w:rPr>
-        <w:t xml:space="preserve">: A player in the game, who takes actions like hitting, standing, and managing their hand.</w:t>
-      </w:r>
-    </w:p>
-    <w:p>
-      <w:pPr>
-        <w:numPr>
-          <w:ilvl w:val="0"/>
-          <w:numId w:val="8"/>
-        </w:numPr>
-        <w:spacing w:after="0" w:afterAutospacing="0" w:before="0" w:beforeAutospacing="0" w:lineRule="auto"/>
-        <w:ind w:left="720" w:hanging="360"/>
-      </w:pPr>
-      <w:r>
-        <w:rPr>
-          <w:b w:val="1"/>
-          <w:rtl w:val="0"/>
-        </w:rPr>
-        <w:t xml:space="preserve">Hand</w:t>
-      </w:r>
-      <w:r>
-        <w:rPr>
-          <w:rtl w:val="0"/>
-        </w:rPr>
-        <w:t xml:space="preserve">: Represents a player's or dealer's hand of cards.</w:t>
-      </w:r>
-    </w:p>
-    <w:p>
-      <w:pPr>
-        <w:numPr>
-          <w:ilvl w:val="0"/>
-          <w:numId w:val="8"/>
-        </w:numPr>
-        <w:spacing w:after="0" w:afterAutospacing="0" w:before="0" w:beforeAutospacing="0" w:lineRule="auto"/>
-        <w:ind w:left="720" w:hanging="360"/>
-      </w:pPr>
-      <w:r>
-        <w:rPr>
-          <w:b w:val="1"/>
-          <w:rtl w:val="0"/>
-        </w:rPr>
-        <w:t xml:space="preserve">Lobby</w:t>
-      </w:r>
-      <w:r>
-        <w:rPr>
-          <w:rtl w:val="0"/>
-        </w:rPr>
-        <w:t xml:space="preserve">: List of tables.</w:t>
-      </w:r>
-    </w:p>
-    <w:p>
-      <w:pPr>
-        <w:numPr>
-          <w:ilvl w:val="0"/>
-          <w:numId w:val="8"/>
-        </w:numPr>
-        <w:spacing w:after="0" w:afterAutospacing="0" w:before="0" w:beforeAutospacing="0" w:lineRule="auto"/>
-        <w:ind w:left="720" w:hanging="360"/>
-      </w:pPr>
-      <w:r>
-        <w:rPr>
-          <w:b w:val="1"/>
-          <w:rtl w:val="0"/>
-        </w:rPr>
-        <w:t xml:space="preserve">Table</w:t>
-      </w:r>
-      <w:r>
-        <w:rPr>
-          <w:rtl w:val="0"/>
-        </w:rPr>
-        <w:t xml:space="preserve">: Manages the game table, including players, bets, and game state.</w:t>
+        <w:ind w:left="2160" w:hanging="360"/>
+        <w:rPr>
+          <w:u w:val="none"/>
+        </w:rPr>
+      </w:pPr>
+      <w:r>
+        <w:rPr>
+          <w:rtl w:val="0"/>
+        </w:rPr>
+        <w:t xml:space="preserve">Test initial table list</w:t>
       </w:r>
     </w:p>
     <w:p>
@@ -304,105 +1060,188 @@
           <w:numId w:val="8"/>
         </w:numPr>
         <w:spacing w:after="240" w:before="0" w:beforeAutospacing="0" w:lineRule="auto"/>
-        <w:ind w:left="720" w:hanging="360"/>
-      </w:pPr>
-      <w:r>
-        <w:rPr>
-          <w:b w:val="1"/>
-          <w:rtl w:val="0"/>
-        </w:rPr>
-        <w:t xml:space="preserve">AccountManager</w:t>
-      </w:r>
-      <w:r>
-        <w:rPr>
-          <w:rtl w:val="0"/>
-        </w:rPr>
-        <w:t xml:space="preserve">: Handles account creation, login, and balance management for players.</w:t>
+        <w:ind w:left="2160" w:hanging="360"/>
+        <w:rPr>
+          <w:u w:val="none"/>
+        </w:rPr>
+      </w:pPr>
+      <w:r>
+        <w:rPr>
+          <w:rtl w:val="0"/>
+        </w:rPr>
+        <w:t xml:space="preserve">Includes getTableList</w:t>
       </w:r>
     </w:p>
     <w:p>
       <w:pPr>
         <w:spacing w:after="240" w:before="240" w:lineRule="auto"/>
         <w:ind w:left="720" w:firstLine="0"/>
-        <w:rPr>
-          <w:b w:val="1"/>
-        </w:rPr>
-      </w:pPr>
-      <w:r>
-        <w:rPr>
-          <w:rtl w:val="0"/>
-        </w:rPr>
-      </w:r>
-    </w:p>
-    <w:p>
-      <w:pPr>
-        <w:spacing w:after="240" w:before="240" w:lineRule="auto"/>
-        <w:ind w:left="0" w:firstLine="0"/>
-        <w:rPr>
-          <w:b w:val="1"/>
-        </w:rPr>
-      </w:pPr>
-      <w:r>
-        <w:rPr>
-          <w:b w:val="1"/>
-          <w:rtl w:val="0"/>
-        </w:rPr>
-        <w:t xml:space="preserve">Operations: </w:t>
-      </w:r>
-    </w:p>
-    <w:p>
-      <w:pPr>
-        <w:spacing w:after="240" w:before="240" w:lineRule="auto"/>
-        <w:ind w:left="0" w:firstLine="720"/>
-        <w:rPr>
-          <w:b w:val="1"/>
-        </w:rPr>
-      </w:pPr>
-      <w:r>
-        <w:rPr>
-          <w:b w:val="1"/>
-          <w:rtl w:val="0"/>
-        </w:rPr>
-        <w:t xml:space="preserve">Account: </w:t>
-      </w:r>
-    </w:p>
-    <w:p>
-      <w:pPr>
-        <w:spacing w:after="240" w:before="240" w:lineRule="auto"/>
-        <w:ind w:left="1440" w:firstLine="0"/>
         <w:rPr/>
       </w:pPr>
       <w:r>
         <w:rPr>
           <w:rtl w:val="0"/>
         </w:rPr>
-        <w:t xml:space="preserve">TestNewDealer</w:t>
-      </w:r>
-    </w:p>
-    <w:p>
-      <w:pPr>
-        <w:spacing w:after="240" w:before="240" w:lineRule="auto"/>
-        <w:ind w:left="1440" w:firstLine="0"/>
+        <w:tab/>
+        <w:t xml:space="preserve">TestNewTableAdded</w:t>
+      </w:r>
+    </w:p>
+    <w:p>
+      <w:pPr>
+        <w:numPr>
+          <w:ilvl w:val="0"/>
+          <w:numId w:val="17"/>
+        </w:numPr>
+        <w:spacing w:after="0" w:afterAutospacing="0" w:before="240" w:lineRule="auto"/>
+        <w:ind w:left="2160" w:hanging="360"/>
+        <w:rPr>
+          <w:u w:val="none"/>
+        </w:rPr>
+      </w:pPr>
+      <w:r>
+        <w:rPr>
+          <w:rtl w:val="0"/>
+        </w:rPr>
+        <w:t xml:space="preserve">Test updates to new table being added</w:t>
+      </w:r>
+    </w:p>
+    <w:p>
+      <w:pPr>
+        <w:numPr>
+          <w:ilvl w:val="0"/>
+          <w:numId w:val="17"/>
+        </w:numPr>
+        <w:spacing w:after="240" w:before="0" w:beforeAutospacing="0" w:lineRule="auto"/>
+        <w:ind w:left="2160" w:hanging="360"/>
+        <w:rPr>
+          <w:u w:val="none"/>
+        </w:rPr>
+      </w:pPr>
+      <w:r>
+        <w:rPr>
+          <w:rtl w:val="0"/>
+        </w:rPr>
+        <w:t xml:space="preserve">Includes getNumTables</w:t>
+      </w:r>
+    </w:p>
+    <w:p>
+      <w:pPr>
+        <w:spacing w:after="240" w:before="240" w:lineRule="auto"/>
+        <w:ind w:left="720" w:firstLine="0"/>
         <w:rPr/>
       </w:pPr>
       <w:r>
         <w:rPr>
           <w:rtl w:val="0"/>
         </w:rPr>
-        <w:t xml:space="preserve">testNewPlayer</w:t>
-      </w:r>
-    </w:p>
-    <w:p>
-      <w:pPr>
-        <w:spacing w:after="240" w:before="240" w:lineRule="auto"/>
-        <w:ind w:left="1440" w:firstLine="0"/>
+        <w:tab/>
+        <w:t xml:space="preserve">TestNewDealerAdded</w:t>
+      </w:r>
+    </w:p>
+    <w:p>
+      <w:pPr>
+        <w:numPr>
+          <w:ilvl w:val="0"/>
+          <w:numId w:val="10"/>
+        </w:numPr>
+        <w:spacing w:after="0" w:afterAutospacing="0" w:before="240" w:lineRule="auto"/>
+        <w:ind w:left="2160" w:hanging="360"/>
+        <w:rPr>
+          <w:u w:val="none"/>
+        </w:rPr>
+      </w:pPr>
+      <w:r>
+        <w:rPr>
+          <w:rtl w:val="0"/>
+        </w:rPr>
+        <w:t xml:space="preserve">Test updates to new dealer being added</w:t>
+      </w:r>
+    </w:p>
+    <w:p>
+      <w:pPr>
+        <w:numPr>
+          <w:ilvl w:val="0"/>
+          <w:numId w:val="10"/>
+        </w:numPr>
+        <w:spacing w:after="240" w:before="0" w:beforeAutospacing="0" w:lineRule="auto"/>
+        <w:ind w:left="2160" w:hanging="360"/>
+        <w:rPr>
+          <w:u w:val="none"/>
+        </w:rPr>
+      </w:pPr>
+      <w:r>
+        <w:rPr>
+          <w:rtl w:val="0"/>
+        </w:rPr>
+        <w:t xml:space="preserve">Includes newDealer, getAvailableDealers</w:t>
+      </w:r>
+    </w:p>
+    <w:p>
+      <w:pPr>
+        <w:spacing w:after="240" w:before="240" w:lineRule="auto"/>
+        <w:ind w:left="720" w:firstLine="0"/>
+        <w:rPr>
+          <w:b w:val="1"/>
+        </w:rPr>
+      </w:pPr>
+      <w:r>
+        <w:rPr>
+          <w:b w:val="1"/>
+          <w:rtl w:val="0"/>
+        </w:rPr>
+        <w:t xml:space="preserve">Dealer:</w:t>
+      </w:r>
+    </w:p>
+    <w:p>
+      <w:pPr>
+        <w:spacing w:after="240" w:before="240" w:lineRule="auto"/>
+        <w:ind w:left="720" w:firstLine="0"/>
         <w:rPr/>
       </w:pPr>
       <w:r>
         <w:rPr>
           <w:rtl w:val="0"/>
         </w:rPr>
-        <w:t xml:space="preserve">testAccountCreationFailureWithEmptyUsername </w:t>
+        <w:tab/>
+        <w:t xml:space="preserve">TestDealerConstructor</w:t>
+      </w:r>
+    </w:p>
+    <w:p>
+      <w:pPr>
+        <w:numPr>
+          <w:ilvl w:val="0"/>
+          <w:numId w:val="2"/>
+        </w:numPr>
+        <w:spacing w:after="0" w:afterAutospacing="0" w:before="240" w:lineRule="auto"/>
+        <w:ind w:left="2160" w:hanging="360"/>
+        <w:rPr>
+          <w:u w:val="none"/>
+        </w:rPr>
+      </w:pPr>
+      <w:r>
+        <w:rPr>
+          <w:rtl w:val="0"/>
+        </w:rPr>
+        <w:t xml:space="preserve">Test constructor</w:t>
+      </w:r>
+    </w:p>
+    <w:p>
+      <w:pPr>
+        <w:numPr>
+          <w:ilvl w:val="0"/>
+          <w:numId w:val="2"/>
+        </w:numPr>
+        <w:spacing w:after="240" w:before="0" w:beforeAutospacing="0" w:lineRule="auto"/>
+        <w:ind w:left="2160" w:hanging="360"/>
+        <w:rPr>
+          <w:u w:val="none"/>
+        </w:rPr>
+      </w:pPr>
+      <w:r>
+        <w:rPr>
+          <w:rtl w:val="0"/>
+        </w:rPr>
+        <w:t xml:space="preserve">Includes getId</w:t>
       </w:r>
     </w:p>
     <w:p>
@@ -415,302 +1254,18 @@
         <w:rPr>
           <w:rtl w:val="0"/>
         </w:rPr>
-      </w:r>
-    </w:p>
-    <w:p>
-      <w:pPr>
-        <w:spacing w:after="240" w:before="240" w:lineRule="auto"/>
-        <w:ind w:left="720" w:firstLine="0"/>
-        <w:rPr>
-          <w:b w:val="1"/>
-        </w:rPr>
-      </w:pPr>
-      <w:r>
-        <w:rPr>
-          <w:b w:val="1"/>
-          <w:rtl w:val="0"/>
-        </w:rPr>
-        <w:t xml:space="preserve">AccountManager</w:t>
-      </w:r>
-    </w:p>
-    <w:p>
-      <w:pPr>
-        <w:spacing w:after="240" w:before="240" w:lineRule="auto"/>
-        <w:ind w:left="720" w:firstLine="0"/>
-        <w:rPr/>
-      </w:pPr>
-      <w:r>
-        <w:rPr>
-          <w:rtl w:val="0"/>
-        </w:rPr>
-        <w:tab/>
-      </w:r>
-      <w:r>
-        <w:rPr>
-          <w:rtl w:val="0"/>
-        </w:rPr>
-        <w:t xml:space="preserve">testLoginSuccess</w:t>
-      </w:r>
-    </w:p>
-    <w:p>
-      <w:pPr>
-        <w:spacing w:after="240" w:before="240" w:lineRule="auto"/>
-        <w:ind w:left="720" w:firstLine="720"/>
-        <w:rPr/>
-      </w:pPr>
-      <w:r>
-        <w:rPr>
-          <w:rtl w:val="0"/>
-        </w:rPr>
-        <w:t xml:space="preserve">testLoginFailUsername</w:t>
-      </w:r>
-    </w:p>
-    <w:p>
-      <w:pPr>
-        <w:spacing w:after="240" w:before="240" w:lineRule="auto"/>
-        <w:ind w:left="720" w:firstLine="720"/>
-        <w:rPr/>
-      </w:pPr>
-      <w:r>
-        <w:rPr>
-          <w:rtl w:val="0"/>
-        </w:rPr>
-        <w:t xml:space="preserve">testLoginFailPassword</w:t>
-      </w:r>
-    </w:p>
-    <w:p>
-      <w:pPr>
-        <w:spacing w:after="240" w:before="240" w:lineRule="auto"/>
-        <w:ind w:left="720" w:firstLine="0"/>
-        <w:rPr/>
-      </w:pPr>
-      <w:r>
-        <w:rPr>
-          <w:rtl w:val="0"/>
-        </w:rPr>
         <w:tab/>
         <w:tab/>
-      </w:r>
-    </w:p>
-    <w:p>
-      <w:pPr>
-        <w:spacing w:after="240" w:before="240" w:lineRule="auto"/>
-        <w:ind w:left="720" w:firstLine="0"/>
-        <w:rPr/>
-      </w:pPr>
-      <w:r>
-        <w:br w:type="page"/>
-      </w:r>
-      <w:r>
-        <w:rPr>
-          <w:rtl w:val="0"/>
-        </w:rPr>
-      </w:r>
-    </w:p>
-    <w:p>
-      <w:pPr>
-        <w:spacing w:after="240" w:before="240" w:lineRule="auto"/>
-        <w:ind w:left="720" w:firstLine="0"/>
-        <w:rPr>
-          <w:b w:val="1"/>
-        </w:rPr>
-      </w:pPr>
-      <w:r>
-        <w:rPr>
-          <w:rtl w:val="0"/>
-        </w:rPr>
-      </w:r>
-    </w:p>
-    <w:p>
-      <w:pPr>
-        <w:spacing w:after="240" w:before="240" w:lineRule="auto"/>
-        <w:ind w:left="720" w:firstLine="0"/>
-        <w:rPr>
-          <w:b w:val="1"/>
-        </w:rPr>
-      </w:pPr>
-      <w:r>
-        <w:rPr>
-          <w:b w:val="1"/>
-          <w:rtl w:val="0"/>
-        </w:rPr>
-        <w:t xml:space="preserve">BalanceTest: </w:t>
-      </w:r>
-    </w:p>
-    <w:p>
-      <w:pPr>
-        <w:spacing w:after="240" w:before="240" w:lineRule="auto"/>
-        <w:ind w:left="720" w:firstLine="720"/>
-        <w:rPr/>
-      </w:pPr>
-      <w:r>
-        <w:rPr>
-          <w:rtl w:val="0"/>
-        </w:rPr>
-        <w:t xml:space="preserve">Valid Deposit</w:t>
-      </w:r>
-      <w:r>
-        <w:rPr>
-          <w:rtl w:val="0"/>
-        </w:rPr>
-      </w:r>
-    </w:p>
-    <w:p>
-      <w:pPr>
-        <w:spacing w:after="240" w:before="240" w:lineRule="auto"/>
-        <w:ind w:left="720" w:firstLine="720"/>
-        <w:rPr/>
-      </w:pPr>
-      <w:r>
-        <w:rPr>
-          <w:rtl w:val="0"/>
-        </w:rPr>
-        <w:t xml:space="preserve">Deposits Negative Amount</w:t>
-      </w:r>
-      <w:r>
-        <w:rPr>
-          <w:rtl w:val="0"/>
-        </w:rPr>
-      </w:r>
-    </w:p>
-    <w:p>
-      <w:pPr>
-        <w:spacing w:after="240" w:before="240" w:lineRule="auto"/>
-        <w:ind w:left="720" w:firstLine="720"/>
-        <w:rPr/>
-      </w:pPr>
-      <w:r>
-        <w:rPr>
-          <w:rtl w:val="0"/>
-        </w:rPr>
-        <w:t xml:space="preserve">Valid Withdraw</w:t>
-      </w:r>
-      <w:r>
-        <w:rPr>
-          <w:rtl w:val="0"/>
-        </w:rPr>
-      </w:r>
-    </w:p>
-    <w:p>
-      <w:pPr>
-        <w:spacing w:after="240" w:before="240" w:lineRule="auto"/>
-        <w:ind w:left="720" w:firstLine="720"/>
-        <w:rPr/>
-      </w:pPr>
-      <w:r>
-        <w:rPr>
-          <w:rtl w:val="0"/>
-        </w:rPr>
-        <w:t xml:space="preserve">WithdrawNegativeAmount</w:t>
-      </w:r>
-    </w:p>
-    <w:p>
-      <w:pPr>
-        <w:spacing w:after="240" w:before="240" w:lineRule="auto"/>
-        <w:ind w:left="720" w:firstLine="720"/>
-        <w:rPr/>
-      </w:pPr>
-      <w:r>
-        <w:rPr>
-          <w:rtl w:val="0"/>
-        </w:rPr>
-        <w:t xml:space="preserve">WithdrawInsuficcientBalance</w:t>
-      </w:r>
-      <w:r>
-        <w:rPr>
-          <w:rtl w:val="0"/>
-        </w:rPr>
-      </w:r>
-    </w:p>
-    <w:p>
-      <w:pPr>
-        <w:spacing w:after="240" w:before="240" w:lineRule="auto"/>
-        <w:ind w:left="720" w:firstLine="0"/>
-        <w:rPr>
-          <w:b w:val="1"/>
-        </w:rPr>
-      </w:pPr>
-      <w:r>
-        <w:rPr>
-          <w:b w:val="1"/>
-          <w:rtl w:val="0"/>
-        </w:rPr>
-        <w:tab/>
-      </w:r>
-    </w:p>
-    <w:p>
-      <w:pPr>
-        <w:spacing w:after="240" w:before="240" w:lineRule="auto"/>
-        <w:ind w:left="720" w:firstLine="0"/>
-        <w:rPr>
-          <w:b w:val="1"/>
-        </w:rPr>
-      </w:pPr>
-      <w:r>
-        <w:rPr>
-          <w:b w:val="1"/>
-          <w:rtl w:val="0"/>
-        </w:rPr>
-        <w:t xml:space="preserve">Player: </w:t>
-      </w:r>
-    </w:p>
-    <w:p>
-      <w:pPr>
-        <w:spacing w:after="240" w:before="240" w:lineRule="auto"/>
-        <w:ind w:left="720" w:firstLine="0"/>
-        <w:rPr>
-          <w:b w:val="1"/>
-        </w:rPr>
-      </w:pPr>
-      <w:r>
-        <w:rPr>
-          <w:rtl w:val="0"/>
-        </w:rPr>
-      </w:r>
-    </w:p>
-    <w:p>
-      <w:pPr>
-        <w:spacing w:after="240" w:before="240" w:lineRule="auto"/>
-        <w:ind w:left="720" w:firstLine="0"/>
-        <w:rPr>
-          <w:b w:val="1"/>
-        </w:rPr>
-      </w:pPr>
-      <w:r>
-        <w:rPr>
-          <w:b w:val="1"/>
-          <w:rtl w:val="0"/>
-        </w:rPr>
-        <w:t xml:space="preserve">Table:</w:t>
-      </w:r>
-    </w:p>
-    <w:p>
-      <w:pPr>
-        <w:spacing w:after="240" w:before="240" w:lineRule="auto"/>
-        <w:ind w:left="720" w:firstLine="0"/>
-        <w:rPr/>
-      </w:pPr>
-      <w:r>
-        <w:rPr>
-          <w:b w:val="1"/>
-          <w:rtl w:val="0"/>
-        </w:rPr>
-        <w:tab/>
-      </w:r>
-      <w:r>
-        <w:rPr>
-          <w:rtl w:val="0"/>
-        </w:rPr>
-        <w:t xml:space="preserve">TestNewTable</w:t>
+        <w:t xml:space="preserve">TestDealNextCard</w:t>
       </w:r>
     </w:p>
     <w:p>
       <w:pPr>
         <w:numPr>
           <w:ilvl w:val="0"/>
-          <w:numId w:val="3"/>
+          <w:numId w:val="4"/>
         </w:numPr>
-        <w:spacing w:after="0" w:afterAutospacing="0" w:before="240" w:lineRule="auto"/>
+        <w:spacing w:after="240" w:before="240" w:lineRule="auto"/>
         <w:ind w:left="2160" w:hanging="360"/>
         <w:rPr>
           <w:u w:val="none"/>
@@ -720,16 +1275,57 @@
         <w:rPr>
           <w:rtl w:val="0"/>
         </w:rPr>
-        <w:t xml:space="preserve">Tests table constructor</w:t>
+        <w:t xml:space="preserve">Tests getNextCard method</w:t>
+      </w:r>
+    </w:p>
+    <w:p>
+      <w:pPr>
+        <w:spacing w:after="240" w:before="240" w:lineRule="auto"/>
+        <w:rPr>
+          <w:b w:val="1"/>
+        </w:rPr>
+      </w:pPr>
+      <w:r>
+        <w:rPr>
+          <w:rtl w:val="0"/>
+        </w:rPr>
+        <w:tab/>
+      </w:r>
+      <w:r>
+        <w:rPr>
+          <w:b w:val="1"/>
+          <w:rtl w:val="0"/>
+        </w:rPr>
+        <w:t xml:space="preserve">Card:</w:t>
+      </w:r>
+    </w:p>
+    <w:p>
+      <w:pPr>
+        <w:spacing w:after="240" w:before="240" w:lineRule="auto"/>
+        <w:rPr/>
+      </w:pPr>
+      <w:r>
+        <w:rPr>
+          <w:b w:val="1"/>
+          <w:rtl w:val="0"/>
+        </w:rPr>
+        <w:tab/>
+        <w:tab/>
+      </w:r>
+      <w:r>
+        <w:rPr>
+          <w:rtl w:val="0"/>
+        </w:rPr>
+        <w:t xml:space="preserve">TestCardConstructor</w:t>
       </w:r>
     </w:p>
     <w:p>
       <w:pPr>
         <w:numPr>
           <w:ilvl w:val="0"/>
-          <w:numId w:val="3"/>
+          <w:numId w:val="1"/>
         </w:numPr>
-        <w:spacing w:after="240" w:before="0" w:beforeAutospacing="0" w:lineRule="auto"/>
+        <w:spacing w:after="240" w:before="240" w:lineRule="auto"/>
         <w:ind w:left="2160" w:hanging="360"/>
         <w:rPr>
           <w:u w:val="none"/>
@@ -739,21 +1335,43 @@
         <w:rPr>
           <w:rtl w:val="0"/>
         </w:rPr>
-        <w:t xml:space="preserve">Includes getID, getNumPlayers, getMinBet</w:t>
-      </w:r>
-    </w:p>
-    <w:p>
-      <w:pPr>
-        <w:spacing w:after="240" w:before="240" w:lineRule="auto"/>
-        <w:ind w:left="720" w:firstLine="0"/>
+        <w:t xml:space="preserve">Includes getSuit, getRank, getValues</w:t>
+      </w:r>
+    </w:p>
+    <w:p>
+      <w:pPr>
+        <w:spacing w:after="240" w:before="240" w:lineRule="auto"/>
+        <w:rPr>
+          <w:b w:val="1"/>
+        </w:rPr>
+      </w:pPr>
+      <w:r>
+        <w:rPr>
+          <w:b w:val="1"/>
+          <w:rtl w:val="0"/>
+        </w:rPr>
+        <w:tab/>
+        <w:t xml:space="preserve">Hand:</w:t>
+      </w:r>
+    </w:p>
+    <w:p>
+      <w:pPr>
+        <w:spacing w:after="240" w:before="240" w:lineRule="auto"/>
         <w:rPr/>
       </w:pPr>
       <w:r>
         <w:rPr>
+          <w:b w:val="1"/>
           <w:rtl w:val="0"/>
         </w:rPr>
         <w:tab/>
-        <w:t xml:space="preserve">TestJoinTable</w:t>
+        <w:tab/>
+      </w:r>
+      <w:r>
+        <w:rPr>
+          <w:rtl w:val="0"/>
+        </w:rPr>
+        <w:t xml:space="preserve">TestHandConstructor</w:t>
       </w:r>
     </w:p>
     <w:p>
@@ -772,13 +1390,12 @@
         <w:rPr>
           <w:rtl w:val="0"/>
         </w:rPr>
-        <w:t xml:space="preserve">Tests join method</w:t>
-      </w:r>
-    </w:p>
-    <w:p>
-      <w:pPr>
-        <w:spacing w:after="240" w:before="240" w:lineRule="auto"/>
-        <w:ind w:left="0" w:firstLine="0"/>
+        <w:t xml:space="preserve">Includes getHandValue, getBet</w:t>
+      </w:r>
+    </w:p>
+    <w:p>
+      <w:pPr>
+        <w:spacing w:after="240" w:before="240" w:lineRule="auto"/>
         <w:rPr/>
       </w:pPr>
       <w:r>
@@ -787,44 +1404,14 @@
         </w:rPr>
         <w:tab/>
         <w:tab/>
-        <w:t xml:space="preserve">TesIsOpen</w:t>
-      </w:r>
-    </w:p>
-    <w:p>
-      <w:pPr>
-        <w:spacing w:after="240" w:before="240" w:lineRule="auto"/>
-        <w:ind w:left="720" w:firstLine="0"/>
-        <w:rPr>
-          <w:b w:val="1"/>
-        </w:rPr>
-      </w:pPr>
-      <w:r>
-        <w:rPr>
-          <w:b w:val="1"/>
-          <w:rtl w:val="0"/>
-        </w:rPr>
-        <w:t xml:space="preserve">Lobby:</w:t>
-      </w:r>
-    </w:p>
-    <w:p>
-      <w:pPr>
-        <w:spacing w:after="240" w:before="240" w:lineRule="auto"/>
-        <w:ind w:left="720" w:firstLine="0"/>
-        <w:rPr/>
-      </w:pPr>
-      <w:r>
-        <w:rPr>
-          <w:rtl w:val="0"/>
-        </w:rPr>
-        <w:tab/>
-        <w:t xml:space="preserve">TestLobbyConstructor</w:t>
+        <w:t xml:space="preserve">TestHandHit</w:t>
       </w:r>
     </w:p>
     <w:p>
       <w:pPr>
         <w:numPr>
           <w:ilvl w:val="0"/>
-          <w:numId w:val="6"/>
+          <w:numId w:val="12"/>
         </w:numPr>
         <w:spacing w:after="0" w:afterAutospacing="0" w:before="240" w:lineRule="auto"/>
         <w:ind w:left="2160" w:hanging="360"/>
@@ -836,14 +1423,14 @@
         <w:rPr>
           <w:rtl w:val="0"/>
         </w:rPr>
-        <w:t xml:space="preserve">Test lobby constructor</w:t>
+        <w:t xml:space="preserve">Tests that your hand is updated when hit</w:t>
       </w:r>
     </w:p>
     <w:p>
       <w:pPr>
         <w:numPr>
           <w:ilvl w:val="0"/>
-          <w:numId w:val="6"/>
+          <w:numId w:val="12"/>
         </w:numPr>
         <w:spacing w:after="240" w:before="0" w:beforeAutospacing="0" w:lineRule="auto"/>
         <w:ind w:left="2160" w:hanging="360"/>
@@ -855,13 +1442,12 @@
         <w:rPr>
           <w:rtl w:val="0"/>
         </w:rPr>
-        <w:t xml:space="preserve">Includes getNumTables, getAvailableDealers</w:t>
-      </w:r>
-    </w:p>
-    <w:p>
-      <w:pPr>
-        <w:spacing w:after="240" w:before="240" w:lineRule="auto"/>
-        <w:ind w:left="720" w:firstLine="0"/>
+        <w:t xml:space="preserve">Card in hand == next card dealt in shoe</w:t>
+      </w:r>
+    </w:p>
+    <w:p>
+      <w:pPr>
+        <w:spacing w:after="240" w:before="240" w:lineRule="auto"/>
         <w:rPr/>
       </w:pPr>
       <w:r>
@@ -869,59 +1455,8 @@
           <w:rtl w:val="0"/>
         </w:rPr>
         <w:tab/>
-        <w:t xml:space="preserve">TestTableList</w:t>
-      </w:r>
-    </w:p>
-    <w:p>
-      <w:pPr>
-        <w:numPr>
-          <w:ilvl w:val="0"/>
-          <w:numId w:val="4"/>
-        </w:numPr>
-        <w:spacing w:after="0" w:afterAutospacing="0" w:before="240" w:lineRule="auto"/>
-        <w:ind w:left="2160" w:hanging="360"/>
-        <w:rPr>
-          <w:u w:val="none"/>
-        </w:rPr>
-      </w:pPr>
-      <w:r>
-        <w:rPr>
-          <w:rtl w:val="0"/>
-        </w:rPr>
-        <w:t xml:space="preserve">Test initial table list</w:t>
-      </w:r>
-    </w:p>
-    <w:p>
-      <w:pPr>
-        <w:numPr>
-          <w:ilvl w:val="0"/>
-          <w:numId w:val="4"/>
-        </w:numPr>
-        <w:spacing w:after="240" w:before="0" w:beforeAutospacing="0" w:lineRule="auto"/>
-        <w:ind w:left="2160" w:hanging="360"/>
-        <w:rPr>
-          <w:u w:val="none"/>
-        </w:rPr>
-      </w:pPr>
-      <w:r>
-        <w:rPr>
-          <w:rtl w:val="0"/>
-        </w:rPr>
-        <w:t xml:space="preserve">Includes getTableList</w:t>
-      </w:r>
-    </w:p>
-    <w:p>
-      <w:pPr>
-        <w:spacing w:after="240" w:before="240" w:lineRule="auto"/>
-        <w:ind w:left="720" w:firstLine="0"/>
-        <w:rPr/>
-      </w:pPr>
-      <w:r>
-        <w:rPr>
-          <w:rtl w:val="0"/>
-        </w:rPr>
         <w:tab/>
-        <w:t xml:space="preserve">TestNewTableAdded</w:t>
+        <w:t xml:space="preserve">TestSetSplit</w:t>
       </w:r>
     </w:p>
     <w:p>
@@ -940,7 +1475,7 @@
         <w:rPr>
           <w:rtl w:val="0"/>
         </w:rPr>
-        <w:t xml:space="preserve">Test updates to new table being added</w:t>
+        <w:t xml:space="preserve">Hand is split into two hands containing one card from the original hand</w:t>
       </w:r>
     </w:p>
     <w:p>
@@ -959,13 +1494,12 @@
         <w:rPr>
           <w:rtl w:val="0"/>
         </w:rPr>
-        <w:t xml:space="preserve">Includes getNumTables</w:t>
-      </w:r>
-    </w:p>
-    <w:p>
-      <w:pPr>
-        <w:spacing w:after="240" w:before="240" w:lineRule="auto"/>
-        <w:ind w:left="720" w:firstLine="0"/>
+        <w:t xml:space="preserve">Includes setSplit, getIsSplit, getHand, getTotalCards, getBet</w:t>
+      </w:r>
+    </w:p>
+    <w:p>
+      <w:pPr>
+        <w:spacing w:after="240" w:before="240" w:lineRule="auto"/>
         <w:rPr/>
       </w:pPr>
       <w:r>
@@ -973,14 +1507,15 @@
           <w:rtl w:val="0"/>
         </w:rPr>
         <w:tab/>
-        <w:t xml:space="preserve">TestNewDealerAdded</w:t>
+        <w:tab/>
+        <w:t xml:space="preserve">TestDoubleDown</w:t>
       </w:r>
     </w:p>
     <w:p>
       <w:pPr>
         <w:numPr>
           <w:ilvl w:val="0"/>
-          <w:numId w:val="5"/>
+          <w:numId w:val="13"/>
         </w:numPr>
         <w:spacing w:after="0" w:afterAutospacing="0" w:before="240" w:lineRule="auto"/>
         <w:ind w:left="2160" w:hanging="360"/>
@@ -992,14 +1527,14 @@
         <w:rPr>
           <w:rtl w:val="0"/>
         </w:rPr>
-        <w:t xml:space="preserve">Test updates to new dealer being added</w:t>
+        <w:t xml:space="preserve">Bet is doubled and final card is hit</w:t>
       </w:r>
     </w:p>
     <w:p>
       <w:pPr>
         <w:numPr>
           <w:ilvl w:val="0"/>
-          <w:numId w:val="5"/>
+          <w:numId w:val="13"/>
         </w:numPr>
         <w:spacing w:after="240" w:before="0" w:beforeAutospacing="0" w:lineRule="auto"/>
         <w:ind w:left="2160" w:hanging="360"/>
@@ -1011,109 +1546,7 @@
         <w:rPr>
           <w:rtl w:val="0"/>
         </w:rPr>
-        <w:t xml:space="preserve">Includes newDealer, getAvailableDealers</w:t>
-      </w:r>
-    </w:p>
-    <w:p>
-      <w:pPr>
-        <w:spacing w:after="240" w:before="240" w:lineRule="auto"/>
-        <w:ind w:left="720" w:firstLine="0"/>
-        <w:rPr>
-          <w:b w:val="1"/>
-        </w:rPr>
-      </w:pPr>
-      <w:r>
-        <w:rPr>
-          <w:b w:val="1"/>
-          <w:rtl w:val="0"/>
-        </w:rPr>
-        <w:t xml:space="preserve">Dealer:</w:t>
-      </w:r>
-    </w:p>
-    <w:p>
-      <w:pPr>
-        <w:spacing w:after="240" w:before="240" w:lineRule="auto"/>
-        <w:ind w:left="720" w:firstLine="0"/>
-        <w:rPr/>
-      </w:pPr>
-      <w:r>
-        <w:rPr>
-          <w:rtl w:val="0"/>
-        </w:rPr>
-        <w:tab/>
-        <w:t xml:space="preserve">TestDealerConstructor</w:t>
-      </w:r>
-    </w:p>
-    <w:p>
-      <w:pPr>
-        <w:numPr>
-          <w:ilvl w:val="0"/>
-          <w:numId w:val="1"/>
-        </w:numPr>
-        <w:spacing w:after="0" w:afterAutospacing="0" w:before="240" w:lineRule="auto"/>
-        <w:ind w:left="2160" w:hanging="360"/>
-        <w:rPr>
-          <w:u w:val="none"/>
-        </w:rPr>
-      </w:pPr>
-      <w:r>
-        <w:rPr>
-          <w:rtl w:val="0"/>
-        </w:rPr>
-        <w:t xml:space="preserve">Test constructor</w:t>
-      </w:r>
-    </w:p>
-    <w:p>
-      <w:pPr>
-        <w:numPr>
-          <w:ilvl w:val="0"/>
-          <w:numId w:val="1"/>
-        </w:numPr>
-        <w:spacing w:after="240" w:before="0" w:beforeAutospacing="0" w:lineRule="auto"/>
-        <w:ind w:left="2160" w:hanging="360"/>
-        <w:rPr>
-          <w:u w:val="none"/>
-        </w:rPr>
-      </w:pPr>
-      <w:r>
-        <w:rPr>
-          <w:rtl w:val="0"/>
-        </w:rPr>
-        <w:t xml:space="preserve">Includes getId</w:t>
-      </w:r>
-    </w:p>
-    <w:p>
-      <w:pPr>
-        <w:spacing w:after="240" w:before="240" w:lineRule="auto"/>
-        <w:ind w:left="0" w:firstLine="0"/>
-        <w:rPr/>
-      </w:pPr>
-      <w:r>
-        <w:rPr>
-          <w:rtl w:val="0"/>
-        </w:rPr>
-        <w:tab/>
-        <w:tab/>
-        <w:t xml:space="preserve">TestDealNextCard</w:t>
-      </w:r>
-    </w:p>
-    <w:p>
-      <w:pPr>
-        <w:numPr>
-          <w:ilvl w:val="0"/>
-          <w:numId w:val="2"/>
-        </w:numPr>
-        <w:spacing w:after="240" w:before="240" w:lineRule="auto"/>
-        <w:ind w:left="2160" w:hanging="360"/>
-        <w:rPr>
-          <w:u w:val="none"/>
-        </w:rPr>
-      </w:pPr>
-      <w:r>
-        <w:rPr>
-          <w:rtl w:val="0"/>
-        </w:rPr>
-        <w:t xml:space="preserve">Tests getNextCard method</w:t>
+        <w:t xml:space="preserve">Includes getBet, getHand</w:t>
       </w:r>
     </w:p>
     <w:p>
@@ -1191,7 +1624,7 @@
       <w:pPr>
         <w:numPr>
           <w:ilvl w:val="0"/>
-          <w:numId w:val="10"/>
+          <w:numId w:val="19"/>
         </w:numPr>
         <w:spacing w:after="0" w:afterAutospacing="0" w:before="240" w:lineRule="auto"/>
         <w:ind w:left="720" w:hanging="360"/>
@@ -1214,7 +1647,7 @@
       <w:pPr>
         <w:numPr>
           <w:ilvl w:val="0"/>
-          <w:numId w:val="10"/>
+          <w:numId w:val="19"/>
         </w:numPr>
         <w:spacing w:after="0" w:afterAutospacing="0" w:before="0" w:beforeAutospacing="0" w:lineRule="auto"/>
         <w:ind w:left="720" w:hanging="360"/>
@@ -1234,7 +1667,7 @@
       <w:pPr>
         <w:numPr>
           <w:ilvl w:val="0"/>
-          <w:numId w:val="10"/>
+          <w:numId w:val="19"/>
         </w:numPr>
         <w:spacing w:after="240" w:before="0" w:beforeAutospacing="0" w:lineRule="auto"/>
         <w:ind w:left="720" w:hanging="360"/>
@@ -2045,10 +2478,10 @@
     <w:lvl w:ilvl="0">
       <w:start w:val="1"/>
       <w:numFmt w:val="bullet"/>
-      <w:lvlText w:val="●"/>
-      <w:lvlJc w:val="left"/>
-      <w:pPr>
-        <w:ind w:left="720" w:hanging="360"/>
+      <w:lvlText w:val="-"/>
+      <w:lvlJc w:val="left"/>
+      <w:pPr>
+        <w:ind w:left="2160" w:hanging="360"/>
       </w:pPr>
       <w:rPr>
         <w:u w:val="none"/>
@@ -2057,10 +2490,10 @@
     <w:lvl w:ilvl="1">
       <w:start w:val="1"/>
       <w:numFmt w:val="bullet"/>
-      <w:lvlText w:val="○"/>
-      <w:lvlJc w:val="left"/>
-      <w:pPr>
-        <w:ind w:left="1440" w:hanging="360"/>
+      <w:lvlText w:val="-"/>
+      <w:lvlJc w:val="left"/>
+      <w:pPr>
+        <w:ind w:left="2880" w:hanging="360"/>
       </w:pPr>
       <w:rPr>
         <w:u w:val="none"/>
@@ -2069,10 +2502,10 @@
     <w:lvl w:ilvl="2">
       <w:start w:val="1"/>
       <w:numFmt w:val="bullet"/>
-      <w:lvlText w:val="■"/>
-      <w:lvlJc w:val="left"/>
-      <w:pPr>
-        <w:ind w:left="2160" w:hanging="360"/>
+      <w:lvlText w:val="-"/>
+      <w:lvlJc w:val="left"/>
+      <w:pPr>
+        <w:ind w:left="3600" w:hanging="360"/>
       </w:pPr>
       <w:rPr>
         <w:u w:val="none"/>
@@ -2081,10 +2514,10 @@
     <w:lvl w:ilvl="3">
       <w:start w:val="1"/>
       <w:numFmt w:val="bullet"/>
-      <w:lvlText w:val="●"/>
-      <w:lvlJc w:val="left"/>
-      <w:pPr>
-        <w:ind w:left="2880" w:hanging="360"/>
+      <w:lvlText w:val="-"/>
+      <w:lvlJc w:val="left"/>
+      <w:pPr>
+        <w:ind w:left="4320" w:hanging="360"/>
       </w:pPr>
       <w:rPr>
         <w:u w:val="none"/>
@@ -2093,10 +2526,10 @@
     <w:lvl w:ilvl="4">
       <w:start w:val="1"/>
       <w:numFmt w:val="bullet"/>
-      <w:lvlText w:val="○"/>
-      <w:lvlJc w:val="left"/>
-      <w:pPr>
-        <w:ind w:left="3600" w:hanging="360"/>
+      <w:lvlText w:val="-"/>
+      <w:lvlJc w:val="left"/>
+      <w:pPr>
+        <w:ind w:left="5040" w:hanging="360"/>
       </w:pPr>
       <w:rPr>
         <w:u w:val="none"/>
@@ -2105,10 +2538,10 @@
     <w:lvl w:ilvl="5">
       <w:start w:val="1"/>
       <w:numFmt w:val="bullet"/>
-      <w:lvlText w:val="■"/>
-      <w:lvlJc w:val="left"/>
-      <w:pPr>
-        <w:ind w:left="4320" w:hanging="360"/>
+      <w:lvlText w:val="-"/>
+      <w:lvlJc w:val="left"/>
+      <w:pPr>
+        <w:ind w:left="5760" w:hanging="360"/>
       </w:pPr>
       <w:rPr>
         <w:u w:val="none"/>
@@ -2117,10 +2550,10 @@
     <w:lvl w:ilvl="6">
       <w:start w:val="1"/>
       <w:numFmt w:val="bullet"/>
-      <w:lvlText w:val="●"/>
-      <w:lvlJc w:val="left"/>
-      <w:pPr>
-        <w:ind w:left="5040" w:hanging="360"/>
+      <w:lvlText w:val="-"/>
+      <w:lvlJc w:val="left"/>
+      <w:pPr>
+        <w:ind w:left="6480" w:hanging="360"/>
       </w:pPr>
       <w:rPr>
         <w:u w:val="none"/>
@@ -2129,10 +2562,10 @@
     <w:lvl w:ilvl="7">
       <w:start w:val="1"/>
       <w:numFmt w:val="bullet"/>
-      <w:lvlText w:val="○"/>
-      <w:lvlJc w:val="left"/>
-      <w:pPr>
-        <w:ind w:left="5760" w:hanging="360"/>
+      <w:lvlText w:val="-"/>
+      <w:lvlJc w:val="left"/>
+      <w:pPr>
+        <w:ind w:left="7200" w:hanging="360"/>
       </w:pPr>
       <w:rPr>
         <w:u w:val="none"/>
@@ -2141,10 +2574,10 @@
     <w:lvl w:ilvl="8">
       <w:start w:val="1"/>
       <w:numFmt w:val="bullet"/>
-      <w:lvlText w:val="■"/>
-      <w:lvlJc w:val="left"/>
-      <w:pPr>
-        <w:ind w:left="6480" w:hanging="360"/>
+      <w:lvlText w:val="-"/>
+      <w:lvlJc w:val="left"/>
+      <w:pPr>
+        <w:ind w:left="7920" w:hanging="360"/>
       </w:pPr>
       <w:rPr>
         <w:u w:val="none"/>
@@ -2262,6 +2695,996 @@
     </w:lvl>
   </w:abstractNum>
   <w:abstractNum w:abstractNumId="10">
+    <w:lvl w:ilvl="0">
+      <w:start w:val="1"/>
+      <w:numFmt w:val="bullet"/>
+      <w:lvlText w:val="-"/>
+      <w:lvlJc w:val="left"/>
+      <w:pPr>
+        <w:ind w:left="2160" w:hanging="360"/>
+      </w:pPr>
+      <w:rPr>
+        <w:u w:val="none"/>
+      </w:rPr>
+    </w:lvl>
+    <w:lvl w:ilvl="1">
+      <w:start w:val="1"/>
+      <w:numFmt w:val="bullet"/>
+      <w:lvlText w:val="-"/>
+      <w:lvlJc w:val="left"/>
+      <w:pPr>
+        <w:ind w:left="2880" w:hanging="360"/>
+      </w:pPr>
+      <w:rPr>
+        <w:u w:val="none"/>
+      </w:rPr>
+    </w:lvl>
+    <w:lvl w:ilvl="2">
+      <w:start w:val="1"/>
+      <w:numFmt w:val="bullet"/>
+      <w:lvlText w:val="-"/>
+      <w:lvlJc w:val="left"/>
+      <w:pPr>
+        <w:ind w:left="3600" w:hanging="360"/>
+      </w:pPr>
+      <w:rPr>
+        <w:u w:val="none"/>
+      </w:rPr>
+    </w:lvl>
+    <w:lvl w:ilvl="3">
+      <w:start w:val="1"/>
+      <w:numFmt w:val="bullet"/>
+      <w:lvlText w:val="-"/>
+      <w:lvlJc w:val="left"/>
+      <w:pPr>
+        <w:ind w:left="4320" w:hanging="360"/>
+      </w:pPr>
+      <w:rPr>
+        <w:u w:val="none"/>
+      </w:rPr>
+    </w:lvl>
+    <w:lvl w:ilvl="4">
+      <w:start w:val="1"/>
+      <w:numFmt w:val="bullet"/>
+      <w:lvlText w:val="-"/>
+      <w:lvlJc w:val="left"/>
+      <w:pPr>
+        <w:ind w:left="5040" w:hanging="360"/>
+      </w:pPr>
+      <w:rPr>
+        <w:u w:val="none"/>
+      </w:rPr>
+    </w:lvl>
+    <w:lvl w:ilvl="5">
+      <w:start w:val="1"/>
+      <w:numFmt w:val="bullet"/>
+      <w:lvlText w:val="-"/>
+      <w:lvlJc w:val="left"/>
+      <w:pPr>
+        <w:ind w:left="5760" w:hanging="360"/>
+      </w:pPr>
+      <w:rPr>
+        <w:u w:val="none"/>
+      </w:rPr>
+    </w:lvl>
+    <w:lvl w:ilvl="6">
+      <w:start w:val="1"/>
+      <w:numFmt w:val="bullet"/>
+      <w:lvlText w:val="-"/>
+      <w:lvlJc w:val="left"/>
+      <w:pPr>
+        <w:ind w:left="6480" w:hanging="360"/>
+      </w:pPr>
+      <w:rPr>
+        <w:u w:val="none"/>
+      </w:rPr>
+    </w:lvl>
+    <w:lvl w:ilvl="7">
+      <w:start w:val="1"/>
+      <w:numFmt w:val="bullet"/>
+      <w:lvlText w:val="-"/>
+      <w:lvlJc w:val="left"/>
+      <w:pPr>
+        <w:ind w:left="7200" w:hanging="360"/>
+      </w:pPr>
+      <w:rPr>
+        <w:u w:val="none"/>
+      </w:rPr>
+    </w:lvl>
+    <w:lvl w:ilvl="8">
+      <w:start w:val="1"/>
+      <w:numFmt w:val="bullet"/>
+      <w:lvlText w:val="-"/>
+      <w:lvlJc w:val="left"/>
+      <w:pPr>
+        <w:ind w:left="7920" w:hanging="360"/>
+      </w:pPr>
+      <w:rPr>
+        <w:u w:val="none"/>
+      </w:rPr>
+    </w:lvl>
+  </w:abstractNum>
+  <w:abstractNum w:abstractNumId="11">
+    <w:lvl w:ilvl="0">
+      <w:start w:val="1"/>
+      <w:numFmt w:val="bullet"/>
+      <w:lvlText w:val="-"/>
+      <w:lvlJc w:val="left"/>
+      <w:pPr>
+        <w:ind w:left="2160" w:hanging="360"/>
+      </w:pPr>
+      <w:rPr>
+        <w:u w:val="none"/>
+      </w:rPr>
+    </w:lvl>
+    <w:lvl w:ilvl="1">
+      <w:start w:val="1"/>
+      <w:numFmt w:val="bullet"/>
+      <w:lvlText w:val="-"/>
+      <w:lvlJc w:val="left"/>
+      <w:pPr>
+        <w:ind w:left="2880" w:hanging="360"/>
+      </w:pPr>
+      <w:rPr>
+        <w:u w:val="none"/>
+      </w:rPr>
+    </w:lvl>
+    <w:lvl w:ilvl="2">
+      <w:start w:val="1"/>
+      <w:numFmt w:val="bullet"/>
+      <w:lvlText w:val="-"/>
+      <w:lvlJc w:val="left"/>
+      <w:pPr>
+        <w:ind w:left="3600" w:hanging="360"/>
+      </w:pPr>
+      <w:rPr>
+        <w:u w:val="none"/>
+      </w:rPr>
+    </w:lvl>
+    <w:lvl w:ilvl="3">
+      <w:start w:val="1"/>
+      <w:numFmt w:val="bullet"/>
+      <w:lvlText w:val="-"/>
+      <w:lvlJc w:val="left"/>
+      <w:pPr>
+        <w:ind w:left="4320" w:hanging="360"/>
+      </w:pPr>
+      <w:rPr>
+        <w:u w:val="none"/>
+      </w:rPr>
+    </w:lvl>
+    <w:lvl w:ilvl="4">
+      <w:start w:val="1"/>
+      <w:numFmt w:val="bullet"/>
+      <w:lvlText w:val="-"/>
+      <w:lvlJc w:val="left"/>
+      <w:pPr>
+        <w:ind w:left="5040" w:hanging="360"/>
+      </w:pPr>
+      <w:rPr>
+        <w:u w:val="none"/>
+      </w:rPr>
+    </w:lvl>
+    <w:lvl w:ilvl="5">
+      <w:start w:val="1"/>
+      <w:numFmt w:val="bullet"/>
+      <w:lvlText w:val="-"/>
+      <w:lvlJc w:val="left"/>
+      <w:pPr>
+        <w:ind w:left="5760" w:hanging="360"/>
+      </w:pPr>
+      <w:rPr>
+        <w:u w:val="none"/>
+      </w:rPr>
+    </w:lvl>
+    <w:lvl w:ilvl="6">
+      <w:start w:val="1"/>
+      <w:numFmt w:val="bullet"/>
+      <w:lvlText w:val="-"/>
+      <w:lvlJc w:val="left"/>
+      <w:pPr>
+        <w:ind w:left="6480" w:hanging="360"/>
+      </w:pPr>
+      <w:rPr>
+        <w:u w:val="none"/>
+      </w:rPr>
+    </w:lvl>
+    <w:lvl w:ilvl="7">
+      <w:start w:val="1"/>
+      <w:numFmt w:val="bullet"/>
+      <w:lvlText w:val="-"/>
+      <w:lvlJc w:val="left"/>
+      <w:pPr>
+        <w:ind w:left="7200" w:hanging="360"/>
+      </w:pPr>
+      <w:rPr>
+        <w:u w:val="none"/>
+      </w:rPr>
+    </w:lvl>
+    <w:lvl w:ilvl="8">
+      <w:start w:val="1"/>
+      <w:numFmt w:val="bullet"/>
+      <w:lvlText w:val="-"/>
+      <w:lvlJc w:val="left"/>
+      <w:pPr>
+        <w:ind w:left="7920" w:hanging="360"/>
+      </w:pPr>
+      <w:rPr>
+        <w:u w:val="none"/>
+      </w:rPr>
+    </w:lvl>
+  </w:abstractNum>
+  <w:abstractNum w:abstractNumId="12">
+    <w:lvl w:ilvl="0">
+      <w:start w:val="1"/>
+      <w:numFmt w:val="bullet"/>
+      <w:lvlText w:val="-"/>
+      <w:lvlJc w:val="left"/>
+      <w:pPr>
+        <w:ind w:left="2160" w:hanging="360"/>
+      </w:pPr>
+      <w:rPr>
+        <w:u w:val="none"/>
+      </w:rPr>
+    </w:lvl>
+    <w:lvl w:ilvl="1">
+      <w:start w:val="1"/>
+      <w:numFmt w:val="bullet"/>
+      <w:lvlText w:val="-"/>
+      <w:lvlJc w:val="left"/>
+      <w:pPr>
+        <w:ind w:left="2880" w:hanging="360"/>
+      </w:pPr>
+      <w:rPr>
+        <w:u w:val="none"/>
+      </w:rPr>
+    </w:lvl>
+    <w:lvl w:ilvl="2">
+      <w:start w:val="1"/>
+      <w:numFmt w:val="bullet"/>
+      <w:lvlText w:val="-"/>
+      <w:lvlJc w:val="left"/>
+      <w:pPr>
+        <w:ind w:left="3600" w:hanging="360"/>
+      </w:pPr>
+      <w:rPr>
+        <w:u w:val="none"/>
+      </w:rPr>
+    </w:lvl>
+    <w:lvl w:ilvl="3">
+      <w:start w:val="1"/>
+      <w:numFmt w:val="bullet"/>
+      <w:lvlText w:val="-"/>
+      <w:lvlJc w:val="left"/>
+      <w:pPr>
+        <w:ind w:left="4320" w:hanging="360"/>
+      </w:pPr>
+      <w:rPr>
+        <w:u w:val="none"/>
+      </w:rPr>
+    </w:lvl>
+    <w:lvl w:ilvl="4">
+      <w:start w:val="1"/>
+      <w:numFmt w:val="bullet"/>
+      <w:lvlText w:val="-"/>
+      <w:lvlJc w:val="left"/>
+      <w:pPr>
+        <w:ind w:left="5040" w:hanging="360"/>
+      </w:pPr>
+      <w:rPr>
+        <w:u w:val="none"/>
+      </w:rPr>
+    </w:lvl>
+    <w:lvl w:ilvl="5">
+      <w:start w:val="1"/>
+      <w:numFmt w:val="bullet"/>
+      <w:lvlText w:val="-"/>
+      <w:lvlJc w:val="left"/>
+      <w:pPr>
+        <w:ind w:left="5760" w:hanging="360"/>
+      </w:pPr>
+      <w:rPr>
+        <w:u w:val="none"/>
+      </w:rPr>
+    </w:lvl>
+    <w:lvl w:ilvl="6">
+      <w:start w:val="1"/>
+      <w:numFmt w:val="bullet"/>
+      <w:lvlText w:val="-"/>
+      <w:lvlJc w:val="left"/>
+      <w:pPr>
+        <w:ind w:left="6480" w:hanging="360"/>
+      </w:pPr>
+      <w:rPr>
+        <w:u w:val="none"/>
+      </w:rPr>
+    </w:lvl>
+    <w:lvl w:ilvl="7">
+      <w:start w:val="1"/>
+      <w:numFmt w:val="bullet"/>
+      <w:lvlText w:val="-"/>
+      <w:lvlJc w:val="left"/>
+      <w:pPr>
+        <w:ind w:left="7200" w:hanging="360"/>
+      </w:pPr>
+      <w:rPr>
+        <w:u w:val="none"/>
+      </w:rPr>
+    </w:lvl>
+    <w:lvl w:ilvl="8">
+      <w:start w:val="1"/>
+      <w:numFmt w:val="bullet"/>
+      <w:lvlText w:val="-"/>
+      <w:lvlJc w:val="left"/>
+      <w:pPr>
+        <w:ind w:left="7920" w:hanging="360"/>
+      </w:pPr>
+      <w:rPr>
+        <w:u w:val="none"/>
+      </w:rPr>
+    </w:lvl>
+  </w:abstractNum>
+  <w:abstractNum w:abstractNumId="13">
+    <w:lvl w:ilvl="0">
+      <w:start w:val="1"/>
+      <w:numFmt w:val="bullet"/>
+      <w:lvlText w:val="-"/>
+      <w:lvlJc w:val="left"/>
+      <w:pPr>
+        <w:ind w:left="2160" w:hanging="360"/>
+      </w:pPr>
+      <w:rPr>
+        <w:u w:val="none"/>
+      </w:rPr>
+    </w:lvl>
+    <w:lvl w:ilvl="1">
+      <w:start w:val="1"/>
+      <w:numFmt w:val="bullet"/>
+      <w:lvlText w:val="-"/>
+      <w:lvlJc w:val="left"/>
+      <w:pPr>
+        <w:ind w:left="2880" w:hanging="360"/>
+      </w:pPr>
+      <w:rPr>
+        <w:u w:val="none"/>
+      </w:rPr>
+    </w:lvl>
+    <w:lvl w:ilvl="2">
+      <w:start w:val="1"/>
+      <w:numFmt w:val="bullet"/>
+      <w:lvlText w:val="-"/>
+      <w:lvlJc w:val="left"/>
+      <w:pPr>
+        <w:ind w:left="3600" w:hanging="360"/>
+      </w:pPr>
+      <w:rPr>
+        <w:u w:val="none"/>
+      </w:rPr>
+    </w:lvl>
+    <w:lvl w:ilvl="3">
+      <w:start w:val="1"/>
+      <w:numFmt w:val="bullet"/>
+      <w:lvlText w:val="-"/>
+      <w:lvlJc w:val="left"/>
+      <w:pPr>
+        <w:ind w:left="4320" w:hanging="360"/>
+      </w:pPr>
+      <w:rPr>
+        <w:u w:val="none"/>
+      </w:rPr>
+    </w:lvl>
+    <w:lvl w:ilvl="4">
+      <w:start w:val="1"/>
+      <w:numFmt w:val="bullet"/>
+      <w:lvlText w:val="-"/>
+      <w:lvlJc w:val="left"/>
+      <w:pPr>
+        <w:ind w:left="5040" w:hanging="360"/>
+      </w:pPr>
+      <w:rPr>
+        <w:u w:val="none"/>
+      </w:rPr>
+    </w:lvl>
+    <w:lvl w:ilvl="5">
+      <w:start w:val="1"/>
+      <w:numFmt w:val="bullet"/>
+      <w:lvlText w:val="-"/>
+      <w:lvlJc w:val="left"/>
+      <w:pPr>
+        <w:ind w:left="5760" w:hanging="360"/>
+      </w:pPr>
+      <w:rPr>
+        <w:u w:val="none"/>
+      </w:rPr>
+    </w:lvl>
+    <w:lvl w:ilvl="6">
+      <w:start w:val="1"/>
+      <w:numFmt w:val="bullet"/>
+      <w:lvlText w:val="-"/>
+      <w:lvlJc w:val="left"/>
+      <w:pPr>
+        <w:ind w:left="6480" w:hanging="360"/>
+      </w:pPr>
+      <w:rPr>
+        <w:u w:val="none"/>
+      </w:rPr>
+    </w:lvl>
+    <w:lvl w:ilvl="7">
+      <w:start w:val="1"/>
+      <w:numFmt w:val="bullet"/>
+      <w:lvlText w:val="-"/>
+      <w:lvlJc w:val="left"/>
+      <w:pPr>
+        <w:ind w:left="7200" w:hanging="360"/>
+      </w:pPr>
+      <w:rPr>
+        <w:u w:val="none"/>
+      </w:rPr>
+    </w:lvl>
+    <w:lvl w:ilvl="8">
+      <w:start w:val="1"/>
+      <w:numFmt w:val="bullet"/>
+      <w:lvlText w:val="-"/>
+      <w:lvlJc w:val="left"/>
+      <w:pPr>
+        <w:ind w:left="7920" w:hanging="360"/>
+      </w:pPr>
+      <w:rPr>
+        <w:u w:val="none"/>
+      </w:rPr>
+    </w:lvl>
+  </w:abstractNum>
+  <w:abstractNum w:abstractNumId="14">
+    <w:lvl w:ilvl="0">
+      <w:start w:val="1"/>
+      <w:numFmt w:val="bullet"/>
+      <w:lvlText w:val="-"/>
+      <w:lvlJc w:val="left"/>
+      <w:pPr>
+        <w:ind w:left="2160" w:hanging="360"/>
+      </w:pPr>
+      <w:rPr>
+        <w:u w:val="none"/>
+      </w:rPr>
+    </w:lvl>
+    <w:lvl w:ilvl="1">
+      <w:start w:val="1"/>
+      <w:numFmt w:val="bullet"/>
+      <w:lvlText w:val="-"/>
+      <w:lvlJc w:val="left"/>
+      <w:pPr>
+        <w:ind w:left="2880" w:hanging="360"/>
+      </w:pPr>
+      <w:rPr>
+        <w:u w:val="none"/>
+      </w:rPr>
+    </w:lvl>
+    <w:lvl w:ilvl="2">
+      <w:start w:val="1"/>
+      <w:numFmt w:val="bullet"/>
+      <w:lvlText w:val="-"/>
+      <w:lvlJc w:val="left"/>
+      <w:pPr>
+        <w:ind w:left="3600" w:hanging="360"/>
+      </w:pPr>
+      <w:rPr>
+        <w:u w:val="none"/>
+      </w:rPr>
+    </w:lvl>
+    <w:lvl w:ilvl="3">
+      <w:start w:val="1"/>
+      <w:numFmt w:val="bullet"/>
+      <w:lvlText w:val="-"/>
+      <w:lvlJc w:val="left"/>
+      <w:pPr>
+        <w:ind w:left="4320" w:hanging="360"/>
+      </w:pPr>
+      <w:rPr>
+        <w:u w:val="none"/>
+      </w:rPr>
+    </w:lvl>
+    <w:lvl w:ilvl="4">
+      <w:start w:val="1"/>
+      <w:numFmt w:val="bullet"/>
+      <w:lvlText w:val="-"/>
+      <w:lvlJc w:val="left"/>
+      <w:pPr>
+        <w:ind w:left="5040" w:hanging="360"/>
+      </w:pPr>
+      <w:rPr>
+        <w:u w:val="none"/>
+      </w:rPr>
+    </w:lvl>
+    <w:lvl w:ilvl="5">
+      <w:start w:val="1"/>
+      <w:numFmt w:val="bullet"/>
+      <w:lvlText w:val="-"/>
+      <w:lvlJc w:val="left"/>
+      <w:pPr>
+        <w:ind w:left="5760" w:hanging="360"/>
+      </w:pPr>
+      <w:rPr>
+        <w:u w:val="none"/>
+      </w:rPr>
+    </w:lvl>
+    <w:lvl w:ilvl="6">
+      <w:start w:val="1"/>
+      <w:numFmt w:val="bullet"/>
+      <w:lvlText w:val="-"/>
+      <w:lvlJc w:val="left"/>
+      <w:pPr>
+        <w:ind w:left="6480" w:hanging="360"/>
+      </w:pPr>
+      <w:rPr>
+        <w:u w:val="none"/>
+      </w:rPr>
+    </w:lvl>
+    <w:lvl w:ilvl="7">
+      <w:start w:val="1"/>
+      <w:numFmt w:val="bullet"/>
+      <w:lvlText w:val="-"/>
+      <w:lvlJc w:val="left"/>
+      <w:pPr>
+        <w:ind w:left="7200" w:hanging="360"/>
+      </w:pPr>
+      <w:rPr>
+        <w:u w:val="none"/>
+      </w:rPr>
+    </w:lvl>
+    <w:lvl w:ilvl="8">
+      <w:start w:val="1"/>
+      <w:numFmt w:val="bullet"/>
+      <w:lvlText w:val="-"/>
+      <w:lvlJc w:val="left"/>
+      <w:pPr>
+        <w:ind w:left="7920" w:hanging="360"/>
+      </w:pPr>
+      <w:rPr>
+        <w:u w:val="none"/>
+      </w:rPr>
+    </w:lvl>
+  </w:abstractNum>
+  <w:abstractNum w:abstractNumId="15">
+    <w:lvl w:ilvl="0">
+      <w:start w:val="1"/>
+      <w:numFmt w:val="bullet"/>
+      <w:lvlText w:val="-"/>
+      <w:lvlJc w:val="left"/>
+      <w:pPr>
+        <w:ind w:left="2160" w:hanging="360"/>
+      </w:pPr>
+      <w:rPr>
+        <w:u w:val="none"/>
+      </w:rPr>
+    </w:lvl>
+    <w:lvl w:ilvl="1">
+      <w:start w:val="1"/>
+      <w:numFmt w:val="bullet"/>
+      <w:lvlText w:val="-"/>
+      <w:lvlJc w:val="left"/>
+      <w:pPr>
+        <w:ind w:left="2880" w:hanging="360"/>
+      </w:pPr>
+      <w:rPr>
+        <w:u w:val="none"/>
+      </w:rPr>
+    </w:lvl>
+    <w:lvl w:ilvl="2">
+      <w:start w:val="1"/>
+      <w:numFmt w:val="bullet"/>
+      <w:lvlText w:val="-"/>
+      <w:lvlJc w:val="left"/>
+      <w:pPr>
+        <w:ind w:left="3600" w:hanging="360"/>
+      </w:pPr>
+      <w:rPr>
+        <w:u w:val="none"/>
+      </w:rPr>
+    </w:lvl>
+    <w:lvl w:ilvl="3">
+      <w:start w:val="1"/>
+      <w:numFmt w:val="bullet"/>
+      <w:lvlText w:val="-"/>
+      <w:lvlJc w:val="left"/>
+      <w:pPr>
+        <w:ind w:left="4320" w:hanging="360"/>
+      </w:pPr>
+      <w:rPr>
+        <w:u w:val="none"/>
+      </w:rPr>
+    </w:lvl>
+    <w:lvl w:ilvl="4">
+      <w:start w:val="1"/>
+      <w:numFmt w:val="bullet"/>
+      <w:lvlText w:val="-"/>
+      <w:lvlJc w:val="left"/>
+      <w:pPr>
+        <w:ind w:left="5040" w:hanging="360"/>
+      </w:pPr>
+      <w:rPr>
+        <w:u w:val="none"/>
+      </w:rPr>
+    </w:lvl>
+    <w:lvl w:ilvl="5">
+      <w:start w:val="1"/>
+      <w:numFmt w:val="bullet"/>
+      <w:lvlText w:val="-"/>
+      <w:lvlJc w:val="left"/>
+      <w:pPr>
+        <w:ind w:left="5760" w:hanging="360"/>
+      </w:pPr>
+      <w:rPr>
+        <w:u w:val="none"/>
+      </w:rPr>
+    </w:lvl>
+    <w:lvl w:ilvl="6">
+      <w:start w:val="1"/>
+      <w:numFmt w:val="bullet"/>
+      <w:lvlText w:val="-"/>
+      <w:lvlJc w:val="left"/>
+      <w:pPr>
+        <w:ind w:left="6480" w:hanging="360"/>
+      </w:pPr>
+      <w:rPr>
+        <w:u w:val="none"/>
+      </w:rPr>
+    </w:lvl>
+    <w:lvl w:ilvl="7">
+      <w:start w:val="1"/>
+      <w:numFmt w:val="bullet"/>
+      <w:lvlText w:val="-"/>
+      <w:lvlJc w:val="left"/>
+      <w:pPr>
+        <w:ind w:left="7200" w:hanging="360"/>
+      </w:pPr>
+      <w:rPr>
+        <w:u w:val="none"/>
+      </w:rPr>
+    </w:lvl>
+    <w:lvl w:ilvl="8">
+      <w:start w:val="1"/>
+      <w:numFmt w:val="bullet"/>
+      <w:lvlText w:val="-"/>
+      <w:lvlJc w:val="left"/>
+      <w:pPr>
+        <w:ind w:left="7920" w:hanging="360"/>
+      </w:pPr>
+      <w:rPr>
+        <w:u w:val="none"/>
+      </w:rPr>
+    </w:lvl>
+  </w:abstractNum>
+  <w:abstractNum w:abstractNumId="16">
+    <w:lvl w:ilvl="0">
+      <w:start w:val="1"/>
+      <w:numFmt w:val="bullet"/>
+      <w:lvlText w:val="●"/>
+      <w:lvlJc w:val="left"/>
+      <w:pPr>
+        <w:ind w:left="720" w:hanging="360"/>
+      </w:pPr>
+      <w:rPr>
+        <w:u w:val="none"/>
+      </w:rPr>
+    </w:lvl>
+    <w:lvl w:ilvl="1">
+      <w:start w:val="1"/>
+      <w:numFmt w:val="bullet"/>
+      <w:lvlText w:val="○"/>
+      <w:lvlJc w:val="left"/>
+      <w:pPr>
+        <w:ind w:left="1440" w:hanging="360"/>
+      </w:pPr>
+      <w:rPr>
+        <w:u w:val="none"/>
+      </w:rPr>
+    </w:lvl>
+    <w:lvl w:ilvl="2">
+      <w:start w:val="1"/>
+      <w:numFmt w:val="bullet"/>
+      <w:lvlText w:val="■"/>
+      <w:lvlJc w:val="left"/>
+      <w:pPr>
+        <w:ind w:left="2160" w:hanging="360"/>
+      </w:pPr>
+      <w:rPr>
+        <w:u w:val="none"/>
+      </w:rPr>
+    </w:lvl>
+    <w:lvl w:ilvl="3">
+      <w:start w:val="1"/>
+      <w:numFmt w:val="bullet"/>
+      <w:lvlText w:val="●"/>
+      <w:lvlJc w:val="left"/>
+      <w:pPr>
+        <w:ind w:left="2880" w:hanging="360"/>
+      </w:pPr>
+      <w:rPr>
+        <w:u w:val="none"/>
+      </w:rPr>
+    </w:lvl>
+    <w:lvl w:ilvl="4">
+      <w:start w:val="1"/>
+      <w:numFmt w:val="bullet"/>
+      <w:lvlText w:val="○"/>
+      <w:lvlJc w:val="left"/>
+      <w:pPr>
+        <w:ind w:left="3600" w:hanging="360"/>
+      </w:pPr>
+      <w:rPr>
+        <w:u w:val="none"/>
+      </w:rPr>
+    </w:lvl>
+    <w:lvl w:ilvl="5">
+      <w:start w:val="1"/>
+      <w:numFmt w:val="bullet"/>
+      <w:lvlText w:val="■"/>
+      <w:lvlJc w:val="left"/>
+      <w:pPr>
+        <w:ind w:left="4320" w:hanging="360"/>
+      </w:pPr>
+      <w:rPr>
+        <w:u w:val="none"/>
+      </w:rPr>
+    </w:lvl>
+    <w:lvl w:ilvl="6">
+      <w:start w:val="1"/>
+      <w:numFmt w:val="bullet"/>
+      <w:lvlText w:val="●"/>
+      <w:lvlJc w:val="left"/>
+      <w:pPr>
+        <w:ind w:left="5040" w:hanging="360"/>
+      </w:pPr>
+      <w:rPr>
+        <w:u w:val="none"/>
+      </w:rPr>
+    </w:lvl>
+    <w:lvl w:ilvl="7">
+      <w:start w:val="1"/>
+      <w:numFmt w:val="bullet"/>
+      <w:lvlText w:val="○"/>
+      <w:lvlJc w:val="left"/>
+      <w:pPr>
+        <w:ind w:left="5760" w:hanging="360"/>
+      </w:pPr>
+      <w:rPr>
+        <w:u w:val="none"/>
+      </w:rPr>
+    </w:lvl>
+    <w:lvl w:ilvl="8">
+      <w:start w:val="1"/>
+      <w:numFmt w:val="bullet"/>
+      <w:lvlText w:val="■"/>
+      <w:lvlJc w:val="left"/>
+      <w:pPr>
+        <w:ind w:left="6480" w:hanging="360"/>
+      </w:pPr>
+      <w:rPr>
+        <w:u w:val="none"/>
+      </w:rPr>
+    </w:lvl>
+  </w:abstractNum>
+  <w:abstractNum w:abstractNumId="17">
+    <w:lvl w:ilvl="0">
+      <w:start w:val="1"/>
+      <w:numFmt w:val="bullet"/>
+      <w:lvlText w:val="-"/>
+      <w:lvlJc w:val="left"/>
+      <w:pPr>
+        <w:ind w:left="2160" w:hanging="360"/>
+      </w:pPr>
+      <w:rPr>
+        <w:u w:val="none"/>
+      </w:rPr>
+    </w:lvl>
+    <w:lvl w:ilvl="1">
+      <w:start w:val="1"/>
+      <w:numFmt w:val="bullet"/>
+      <w:lvlText w:val="-"/>
+      <w:lvlJc w:val="left"/>
+      <w:pPr>
+        <w:ind w:left="2880" w:hanging="360"/>
+      </w:pPr>
+      <w:rPr>
+        <w:u w:val="none"/>
+      </w:rPr>
+    </w:lvl>
+    <w:lvl w:ilvl="2">
+      <w:start w:val="1"/>
+      <w:numFmt w:val="bullet"/>
+      <w:lvlText w:val="-"/>
+      <w:lvlJc w:val="left"/>
+      <w:pPr>
+        <w:ind w:left="3600" w:hanging="360"/>
+      </w:pPr>
+      <w:rPr>
+        <w:u w:val="none"/>
+      </w:rPr>
+    </w:lvl>
+    <w:lvl w:ilvl="3">
+      <w:start w:val="1"/>
+      <w:numFmt w:val="bullet"/>
+      <w:lvlText w:val="-"/>
+      <w:lvlJc w:val="left"/>
+      <w:pPr>
+        <w:ind w:left="4320" w:hanging="360"/>
+      </w:pPr>
+      <w:rPr>
+        <w:u w:val="none"/>
+      </w:rPr>
+    </w:lvl>
+    <w:lvl w:ilvl="4">
+      <w:start w:val="1"/>
+      <w:numFmt w:val="bullet"/>
+      <w:lvlText w:val="-"/>
+      <w:lvlJc w:val="left"/>
+      <w:pPr>
+        <w:ind w:left="5040" w:hanging="360"/>
+      </w:pPr>
+      <w:rPr>
+        <w:u w:val="none"/>
+      </w:rPr>
+    </w:lvl>
+    <w:lvl w:ilvl="5">
+      <w:start w:val="1"/>
+      <w:numFmt w:val="bullet"/>
+      <w:lvlText w:val="-"/>
+      <w:lvlJc w:val="left"/>
+      <w:pPr>
+        <w:ind w:left="5760" w:hanging="360"/>
+      </w:pPr>
+      <w:rPr>
+        <w:u w:val="none"/>
+      </w:rPr>
+    </w:lvl>
+    <w:lvl w:ilvl="6">
+      <w:start w:val="1"/>
+      <w:numFmt w:val="bullet"/>
+      <w:lvlText w:val="-"/>
+      <w:lvlJc w:val="left"/>
+      <w:pPr>
+        <w:ind w:left="6480" w:hanging="360"/>
+      </w:pPr>
+      <w:rPr>
+        <w:u w:val="none"/>
+      </w:rPr>
+    </w:lvl>
+    <w:lvl w:ilvl="7">
+      <w:start w:val="1"/>
+      <w:numFmt w:val="bullet"/>
+      <w:lvlText w:val="-"/>
+      <w:lvlJc w:val="left"/>
+      <w:pPr>
+        <w:ind w:left="7200" w:hanging="360"/>
+      </w:pPr>
+      <w:rPr>
+        <w:u w:val="none"/>
+      </w:rPr>
+    </w:lvl>
+    <w:lvl w:ilvl="8">
+      <w:start w:val="1"/>
+      <w:numFmt w:val="bullet"/>
+      <w:lvlText w:val="-"/>
+      <w:lvlJc w:val="left"/>
+      <w:pPr>
+        <w:ind w:left="7920" w:hanging="360"/>
+      </w:pPr>
+      <w:rPr>
+        <w:u w:val="none"/>
+      </w:rPr>
+    </w:lvl>
+  </w:abstractNum>
+  <w:abstractNum w:abstractNumId="18">
+    <w:lvl w:ilvl="0">
+      <w:start w:val="1"/>
+      <w:numFmt w:val="bullet"/>
+      <w:lvlText w:val="-"/>
+      <w:lvlJc w:val="left"/>
+      <w:pPr>
+        <w:ind w:left="2160" w:hanging="360"/>
+      </w:pPr>
+      <w:rPr>
+        <w:u w:val="none"/>
+      </w:rPr>
+    </w:lvl>
+    <w:lvl w:ilvl="1">
+      <w:start w:val="1"/>
+      <w:numFmt w:val="bullet"/>
+      <w:lvlText w:val="-"/>
+      <w:lvlJc w:val="left"/>
+      <w:pPr>
+        <w:ind w:left="2880" w:hanging="360"/>
+      </w:pPr>
+      <w:rPr>
+        <w:u w:val="none"/>
+      </w:rPr>
+    </w:lvl>
+    <w:lvl w:ilvl="2">
+      <w:start w:val="1"/>
+      <w:numFmt w:val="bullet"/>
+      <w:lvlText w:val="-"/>
+      <w:lvlJc w:val="left"/>
+      <w:pPr>
+        <w:ind w:left="3600" w:hanging="360"/>
+      </w:pPr>
+      <w:rPr>
+        <w:u w:val="none"/>
+      </w:rPr>
+    </w:lvl>
+    <w:lvl w:ilvl="3">
+      <w:start w:val="1"/>
+      <w:numFmt w:val="bullet"/>
+      <w:lvlText w:val="-"/>
+      <w:lvlJc w:val="left"/>
+      <w:pPr>
+        <w:ind w:left="4320" w:hanging="360"/>
+      </w:pPr>
+      <w:rPr>
+        <w:u w:val="none"/>
+      </w:rPr>
+    </w:lvl>
+    <w:lvl w:ilvl="4">
+      <w:start w:val="1"/>
+      <w:numFmt w:val="bullet"/>
+      <w:lvlText w:val="-"/>
+      <w:lvlJc w:val="left"/>
+      <w:pPr>
+        <w:ind w:left="5040" w:hanging="360"/>
+      </w:pPr>
+      <w:rPr>
+        <w:u w:val="none"/>
+      </w:rPr>
+    </w:lvl>
+    <w:lvl w:ilvl="5">
+      <w:start w:val="1"/>
+      <w:numFmt w:val="bullet"/>
+      <w:lvlText w:val="-"/>
+      <w:lvlJc w:val="left"/>
+      <w:pPr>
+        <w:ind w:left="5760" w:hanging="360"/>
+      </w:pPr>
+      <w:rPr>
+        <w:u w:val="none"/>
+      </w:rPr>
+    </w:lvl>
+    <w:lvl w:ilvl="6">
+      <w:start w:val="1"/>
+      <w:numFmt w:val="bullet"/>
+      <w:lvlText w:val="-"/>
+      <w:lvlJc w:val="left"/>
+      <w:pPr>
+        <w:ind w:left="6480" w:hanging="360"/>
+      </w:pPr>
+      <w:rPr>
+        <w:u w:val="none"/>
+      </w:rPr>
+    </w:lvl>
+    <w:lvl w:ilvl="7">
+      <w:start w:val="1"/>
+      <w:numFmt w:val="bullet"/>
+      <w:lvlText w:val="-"/>
+      <w:lvlJc w:val="left"/>
+      <w:pPr>
+        <w:ind w:left="7200" w:hanging="360"/>
+      </w:pPr>
+      <w:rPr>
+        <w:u w:val="none"/>
+      </w:rPr>
+    </w:lvl>
+    <w:lvl w:ilvl="8">
+      <w:start w:val="1"/>
+      <w:numFmt w:val="bullet"/>
+      <w:lvlText w:val="-"/>
+      <w:lvlJc w:val="left"/>
+      <w:pPr>
+        <w:ind w:left="7920" w:hanging="360"/>
+      </w:pPr>
+      <w:rPr>
+        <w:u w:val="none"/>
+      </w:rPr>
+    </w:lvl>
+  </w:abstractNum>
+  <w:abstractNum w:abstractNumId="19">
     <w:lvl w:ilvl="0">
       <w:start w:val="1"/>
       <w:numFmt w:val="decimal"/>
@@ -2400,6 +3823,33 @@
   </w:num>
   <w:num w:numId="10">
     <w:abstractNumId w:val="10"/>
+  </w:num>
+  <w:num w:numId="11">
+    <w:abstractNumId w:val="11"/>
+  </w:num>
+  <w:num w:numId="12">
+    <w:abstractNumId w:val="12"/>
+  </w:num>
+  <w:num w:numId="13">
+    <w:abstractNumId w:val="13"/>
+  </w:num>
+  <w:num w:numId="14">
+    <w:abstractNumId w:val="14"/>
+  </w:num>
+  <w:num w:numId="15">
+    <w:abstractNumId w:val="15"/>
+  </w:num>
+  <w:num w:numId="16">
+    <w:abstractNumId w:val="16"/>
+  </w:num>
+  <w:num w:numId="17">
+    <w:abstractNumId w:val="17"/>
+  </w:num>
+  <w:num w:numId="18">
+    <w:abstractNumId w:val="18"/>
+  </w:num>
+  <w:num w:numId="19">
+    <w:abstractNumId w:val="19"/>
   </w:num>
 </w:numbering>
 </file>

</xml_diff>